<commit_message>
Uploading week 2 files
</commit_message>
<xml_diff>
--- a/Week 2/Week_2_ JUnit_Basic_Testing_Exercises.docx
+++ b/Week 2/Week_2_ JUnit_Basic_Testing_Exercises.docx
@@ -2226,6 +2226,403 @@
     </w:p>
     <w:p>
       <w:pPr>
+        <w:rPr>
+          <w:rFonts w:ascii="CIDFont" w:eastAsia="Times New Roman" w:hAnsi="CIDFont" w:cs="Times New Roman"/>
+          <w:b/>
+          <w:bCs/>
+          <w:color w:val="000000"/>
+        </w:rPr>
+      </w:pPr>
+      <w:proofErr w:type="spellStart"/>
+      <w:r>
+        <w:rPr>
+          <w:rFonts w:ascii="CIDFont" w:eastAsia="Times New Roman" w:hAnsi="CIDFont" w:cs="Times New Roman"/>
+          <w:b/>
+          <w:bCs/>
+          <w:color w:val="000000"/>
+        </w:rPr>
+        <w:lastRenderedPageBreak/>
+        <w:t>src</w:t>
+      </w:r>
+      <w:proofErr w:type="spellEnd"/>
+      <w:r>
+        <w:rPr>
+          <w:rFonts w:ascii="CIDFont" w:eastAsia="Times New Roman" w:hAnsi="CIDFont" w:cs="Times New Roman"/>
+          <w:b/>
+          <w:bCs/>
+          <w:color w:val="000000"/>
+        </w:rPr>
+        <w:t>/test/java</w:t>
+      </w:r>
+    </w:p>
+    <w:p>
+      <w:pPr>
+        <w:rPr>
+          <w:rFonts w:ascii="CIDFont" w:eastAsia="Times New Roman" w:hAnsi="CIDFont" w:cs="Times New Roman"/>
+          <w:b/>
+          <w:bCs/>
+          <w:color w:val="000000"/>
+        </w:rPr>
+      </w:pPr>
+      <w:r>
+        <w:rPr>
+          <w:rFonts w:ascii="CIDFont" w:eastAsia="Times New Roman" w:hAnsi="CIDFont" w:cs="Times New Roman"/>
+          <w:b/>
+          <w:bCs/>
+          <w:color w:val="000000"/>
+        </w:rPr>
+        <w:t>SimpleTest.java</w:t>
+      </w:r>
+    </w:p>
+    <w:p>
+      <w:pPr>
+        <w:spacing w:after="0" w:line="240" w:lineRule="auto"/>
+        <w:rPr>
+          <w:rFonts w:ascii="CIDFont" w:eastAsia="Times New Roman" w:hAnsi="CIDFont" w:cs="Times New Roman"/>
+          <w:color w:val="000000"/>
+        </w:rPr>
+      </w:pPr>
+      <w:r>
+        <w:rPr>
+          <w:rFonts w:ascii="CIDFont" w:eastAsia="Times New Roman" w:hAnsi="CIDFont" w:cs="Times New Roman"/>
+          <w:color w:val="000000"/>
+        </w:rPr>
+        <w:t xml:space="preserve">package </w:t>
+      </w:r>
+      <w:proofErr w:type="spellStart"/>
+      <w:r>
+        <w:rPr>
+          <w:rFonts w:ascii="CIDFont" w:eastAsia="Times New Roman" w:hAnsi="CIDFont" w:cs="Times New Roman"/>
+          <w:color w:val="000000"/>
+        </w:rPr>
+        <w:t>com.example</w:t>
+      </w:r>
+      <w:proofErr w:type="spellEnd"/>
+      <w:r>
+        <w:rPr>
+          <w:rFonts w:ascii="CIDFont" w:eastAsia="Times New Roman" w:hAnsi="CIDFont" w:cs="Times New Roman"/>
+          <w:color w:val="000000"/>
+        </w:rPr>
+        <w:t>;</w:t>
+      </w:r>
+    </w:p>
+    <w:p>
+      <w:pPr>
+        <w:spacing w:after="0" w:line="240" w:lineRule="auto"/>
+        <w:rPr>
+          <w:rFonts w:ascii="CIDFont" w:eastAsia="Times New Roman" w:hAnsi="CIDFont" w:cs="Times New Roman"/>
+          <w:color w:val="000000"/>
+        </w:rPr>
+      </w:pPr>
+    </w:p>
+    <w:p>
+      <w:pPr>
+        <w:spacing w:after="0" w:line="240" w:lineRule="auto"/>
+        <w:rPr>
+          <w:rFonts w:ascii="CIDFont" w:eastAsia="Times New Roman" w:hAnsi="CIDFont" w:cs="Times New Roman"/>
+          <w:color w:val="000000"/>
+        </w:rPr>
+      </w:pPr>
+      <w:r>
+        <w:rPr>
+          <w:rFonts w:ascii="CIDFont" w:eastAsia="Times New Roman" w:hAnsi="CIDFont" w:cs="Times New Roman"/>
+          <w:color w:val="000000"/>
+        </w:rPr>
+        <w:t xml:space="preserve">import </w:t>
+      </w:r>
+      <w:proofErr w:type="spellStart"/>
+      <w:proofErr w:type="gramStart"/>
+      <w:r>
+        <w:rPr>
+          <w:rFonts w:ascii="CIDFont" w:eastAsia="Times New Roman" w:hAnsi="CIDFont" w:cs="Times New Roman"/>
+          <w:color w:val="000000"/>
+        </w:rPr>
+        <w:t>org.junit.jupiter.api.Test</w:t>
+      </w:r>
+      <w:proofErr w:type="spellEnd"/>
+      <w:proofErr w:type="gramEnd"/>
+      <w:r>
+        <w:rPr>
+          <w:rFonts w:ascii="CIDFont" w:eastAsia="Times New Roman" w:hAnsi="CIDFont" w:cs="Times New Roman"/>
+          <w:color w:val="000000"/>
+        </w:rPr>
+        <w:t>;</w:t>
+      </w:r>
+    </w:p>
+    <w:p>
+      <w:pPr>
+        <w:spacing w:after="0" w:line="240" w:lineRule="auto"/>
+        <w:rPr>
+          <w:rFonts w:ascii="CIDFont" w:eastAsia="Times New Roman" w:hAnsi="CIDFont" w:cs="Times New Roman"/>
+          <w:color w:val="000000"/>
+        </w:rPr>
+      </w:pPr>
+      <w:r>
+        <w:rPr>
+          <w:rFonts w:ascii="CIDFont" w:eastAsia="Times New Roman" w:hAnsi="CIDFont" w:cs="Times New Roman"/>
+          <w:color w:val="000000"/>
+        </w:rPr>
+        <w:t xml:space="preserve">import static </w:t>
+      </w:r>
+      <w:proofErr w:type="spellStart"/>
+      <w:proofErr w:type="gramStart"/>
+      <w:r>
+        <w:rPr>
+          <w:rFonts w:ascii="CIDFont" w:eastAsia="Times New Roman" w:hAnsi="CIDFont" w:cs="Times New Roman"/>
+          <w:color w:val="000000"/>
+        </w:rPr>
+        <w:t>org.junit.jupiter.api.Assertions</w:t>
+      </w:r>
+      <w:proofErr w:type="spellEnd"/>
+      <w:proofErr w:type="gramEnd"/>
+      <w:r>
+        <w:rPr>
+          <w:rFonts w:ascii="CIDFont" w:eastAsia="Times New Roman" w:hAnsi="CIDFont" w:cs="Times New Roman"/>
+          <w:color w:val="000000"/>
+        </w:rPr>
+        <w:t>.*;</w:t>
+      </w:r>
+    </w:p>
+    <w:p>
+      <w:pPr>
+        <w:spacing w:after="0" w:line="240" w:lineRule="auto"/>
+        <w:rPr>
+          <w:rFonts w:ascii="CIDFont" w:eastAsia="Times New Roman" w:hAnsi="CIDFont" w:cs="Times New Roman"/>
+          <w:color w:val="000000"/>
+        </w:rPr>
+      </w:pPr>
+    </w:p>
+    <w:p>
+      <w:pPr>
+        <w:spacing w:after="0" w:line="240" w:lineRule="auto"/>
+        <w:rPr>
+          <w:rFonts w:ascii="CIDFont" w:eastAsia="Times New Roman" w:hAnsi="CIDFont" w:cs="Times New Roman"/>
+          <w:color w:val="000000"/>
+        </w:rPr>
+      </w:pPr>
+      <w:r>
+        <w:rPr>
+          <w:rFonts w:ascii="CIDFont" w:eastAsia="Times New Roman" w:hAnsi="CIDFont" w:cs="Times New Roman"/>
+          <w:color w:val="000000"/>
+        </w:rPr>
+        <w:t xml:space="preserve">public class </w:t>
+      </w:r>
+      <w:proofErr w:type="spellStart"/>
+      <w:r>
+        <w:rPr>
+          <w:rFonts w:ascii="CIDFont" w:eastAsia="Times New Roman" w:hAnsi="CIDFont" w:cs="Times New Roman"/>
+          <w:color w:val="000000"/>
+        </w:rPr>
+        <w:t>SimpleTest</w:t>
+      </w:r>
+      <w:proofErr w:type="spellEnd"/>
+      <w:r>
+        <w:rPr>
+          <w:rFonts w:ascii="CIDFont" w:eastAsia="Times New Roman" w:hAnsi="CIDFont" w:cs="Times New Roman"/>
+          <w:color w:val="000000"/>
+        </w:rPr>
+        <w:t xml:space="preserve"> {</w:t>
+      </w:r>
+    </w:p>
+    <w:p>
+      <w:pPr>
+        <w:spacing w:after="0" w:line="240" w:lineRule="auto"/>
+        <w:rPr>
+          <w:rFonts w:ascii="CIDFont" w:eastAsia="Times New Roman" w:hAnsi="CIDFont" w:cs="Times New Roman"/>
+          <w:color w:val="000000"/>
+        </w:rPr>
+      </w:pPr>
+    </w:p>
+    <w:p>
+      <w:pPr>
+        <w:spacing w:after="0" w:line="240" w:lineRule="auto"/>
+        <w:rPr>
+          <w:rFonts w:ascii="CIDFont" w:eastAsia="Times New Roman" w:hAnsi="CIDFont" w:cs="Times New Roman"/>
+          <w:color w:val="000000"/>
+        </w:rPr>
+      </w:pPr>
+      <w:r>
+        <w:rPr>
+          <w:rFonts w:ascii="CIDFont" w:eastAsia="Times New Roman" w:hAnsi="CIDFont" w:cs="Times New Roman"/>
+          <w:color w:val="000000"/>
+        </w:rPr>
+        <w:t xml:space="preserve">    @Test</w:t>
+      </w:r>
+    </w:p>
+    <w:p>
+      <w:pPr>
+        <w:spacing w:after="0" w:line="240" w:lineRule="auto"/>
+        <w:rPr>
+          <w:rFonts w:ascii="CIDFont" w:eastAsia="Times New Roman" w:hAnsi="CIDFont" w:cs="Times New Roman"/>
+          <w:color w:val="000000"/>
+        </w:rPr>
+      </w:pPr>
+      <w:r>
+        <w:rPr>
+          <w:rFonts w:ascii="CIDFont" w:eastAsia="Times New Roman" w:hAnsi="CIDFont" w:cs="Times New Roman"/>
+          <w:color w:val="000000"/>
+        </w:rPr>
+        <w:t xml:space="preserve">    void </w:t>
+      </w:r>
+      <w:proofErr w:type="spellStart"/>
+      <w:proofErr w:type="gramStart"/>
+      <w:r>
+        <w:rPr>
+          <w:rFonts w:ascii="CIDFont" w:eastAsia="Times New Roman" w:hAnsi="CIDFont" w:cs="Times New Roman"/>
+          <w:color w:val="000000"/>
+        </w:rPr>
+        <w:t>sampleTest</w:t>
+      </w:r>
+      <w:proofErr w:type="spellEnd"/>
+      <w:r>
+        <w:rPr>
+          <w:rFonts w:ascii="CIDFont" w:eastAsia="Times New Roman" w:hAnsi="CIDFont" w:cs="Times New Roman"/>
+          <w:color w:val="000000"/>
+        </w:rPr>
+        <w:t>(</w:t>
+      </w:r>
+      <w:proofErr w:type="gramEnd"/>
+      <w:r>
+        <w:rPr>
+          <w:rFonts w:ascii="CIDFont" w:eastAsia="Times New Roman" w:hAnsi="CIDFont" w:cs="Times New Roman"/>
+          <w:color w:val="000000"/>
+        </w:rPr>
+        <w:t>) {</w:t>
+      </w:r>
+    </w:p>
+    <w:p>
+      <w:pPr>
+        <w:spacing w:after="0" w:line="240" w:lineRule="auto"/>
+        <w:rPr>
+          <w:rFonts w:ascii="CIDFont" w:eastAsia="Times New Roman" w:hAnsi="CIDFont" w:cs="Times New Roman"/>
+          <w:color w:val="000000"/>
+        </w:rPr>
+      </w:pPr>
+      <w:r>
+        <w:rPr>
+          <w:rFonts w:ascii="CIDFont" w:eastAsia="Times New Roman" w:hAnsi="CIDFont" w:cs="Times New Roman"/>
+          <w:color w:val="000000"/>
+        </w:rPr>
+        <w:t xml:space="preserve">        </w:t>
+      </w:r>
+      <w:proofErr w:type="spellStart"/>
+      <w:proofErr w:type="gramStart"/>
+      <w:r>
+        <w:rPr>
+          <w:rFonts w:ascii="CIDFont" w:eastAsia="Times New Roman" w:hAnsi="CIDFont" w:cs="Times New Roman"/>
+          <w:color w:val="000000"/>
+        </w:rPr>
+        <w:t>assertEquals</w:t>
+      </w:r>
+      <w:proofErr w:type="spellEnd"/>
+      <w:r>
+        <w:rPr>
+          <w:rFonts w:ascii="CIDFont" w:eastAsia="Times New Roman" w:hAnsi="CIDFont" w:cs="Times New Roman"/>
+          <w:color w:val="000000"/>
+        </w:rPr>
+        <w:t>(</w:t>
+      </w:r>
+      <w:proofErr w:type="gramEnd"/>
+      <w:r>
+        <w:rPr>
+          <w:rFonts w:ascii="CIDFont" w:eastAsia="Times New Roman" w:hAnsi="CIDFont" w:cs="Times New Roman"/>
+          <w:color w:val="000000"/>
+        </w:rPr>
+        <w:t>2, 1 + 1, "1 + 1 should be 2");</w:t>
+      </w:r>
+    </w:p>
+    <w:p>
+      <w:pPr>
+        <w:spacing w:after="0" w:line="240" w:lineRule="auto"/>
+        <w:rPr>
+          <w:rFonts w:ascii="CIDFont" w:eastAsia="Times New Roman" w:hAnsi="CIDFont" w:cs="Times New Roman"/>
+          <w:color w:val="000000"/>
+        </w:rPr>
+      </w:pPr>
+      <w:r>
+        <w:rPr>
+          <w:rFonts w:ascii="CIDFont" w:eastAsia="Times New Roman" w:hAnsi="CIDFont" w:cs="Times New Roman"/>
+          <w:color w:val="000000"/>
+        </w:rPr>
+        <w:t xml:space="preserve">    }</w:t>
+      </w:r>
+    </w:p>
+    <w:p>
+      <w:pPr>
+        <w:spacing w:after="0" w:line="240" w:lineRule="auto"/>
+        <w:rPr>
+          <w:rFonts w:ascii="CIDFont" w:eastAsia="Times New Roman" w:hAnsi="CIDFont" w:cs="Times New Roman"/>
+          <w:color w:val="000000"/>
+        </w:rPr>
+      </w:pPr>
+      <w:r>
+        <w:rPr>
+          <w:rFonts w:ascii="CIDFont" w:eastAsia="Times New Roman" w:hAnsi="CIDFont" w:cs="Times New Roman"/>
+          <w:color w:val="000000"/>
+        </w:rPr>
+        <w:t>}</w:t>
+      </w:r>
+    </w:p>
+    <w:p>
+      <w:pPr>
+        <w:spacing w:after="0" w:line="240" w:lineRule="auto"/>
+        <w:rPr>
+          <w:rFonts w:ascii="CIDFont" w:eastAsia="Times New Roman" w:hAnsi="CIDFont" w:cs="Times New Roman"/>
+          <w:color w:val="000000"/>
+        </w:rPr>
+      </w:pPr>
+    </w:p>
+    <w:p>
+      <w:pPr>
+        <w:rPr>
+          <w:rFonts w:ascii="CIDFont" w:eastAsia="Times New Roman" w:hAnsi="CIDFont" w:cs="Times New Roman"/>
+          <w:color w:val="000000"/>
+        </w:rPr>
+      </w:pPr>
+      <w:r>
+        <w:rPr>
+          <w:rFonts w:ascii="CIDFont" w:eastAsia="Times New Roman" w:hAnsi="CIDFont" w:cs="Times New Roman"/>
+          <w:color w:val="000000"/>
+        </w:rPr>
+        <w:drawing>
+          <wp:inline distT="0" distB="0" distL="0" distR="0" wp14:anchorId="1C498992" wp14:editId="4C2F6C19">
+            <wp:extent cx="3991532" cy="1581371"/>
+            <wp:effectExtent l="0" t="0" r="0" b="0"/>
+            <wp:docPr id="5" name="Picture 5"/>
+            <wp:cNvGraphicFramePr>
+              <a:graphicFrameLocks xmlns:a="http://schemas.openxmlformats.org/drawingml/2006/main" noChangeAspect="1"/>
+            </wp:cNvGraphicFramePr>
+            <a:graphic xmlns:a="http://schemas.openxmlformats.org/drawingml/2006/main">
+              <a:graphicData uri="http://schemas.openxmlformats.org/drawingml/2006/picture">
+                <pic:pic xmlns:pic="http://schemas.openxmlformats.org/drawingml/2006/picture">
+                  <pic:nvPicPr>
+                    <pic:cNvPr id="1" name=""/>
+                    <pic:cNvPicPr/>
+                  </pic:nvPicPr>
+                  <pic:blipFill>
+                    <a:blip r:embed="rId4"/>
+                    <a:stretch>
+                      <a:fillRect/>
+                    </a:stretch>
+                  </pic:blipFill>
+                  <pic:spPr>
+                    <a:xfrm>
+                      <a:off x="0" y="0"/>
+                      <a:ext cx="3991532" cy="1581371"/>
+                    </a:xfrm>
+                    <a:prstGeom prst="rect">
+                      <a:avLst/>
+                    </a:prstGeom>
+                  </pic:spPr>
+                </pic:pic>
+              </a:graphicData>
+            </a:graphic>
+          </wp:inline>
+        </w:drawing>
+      </w:r>
+    </w:p>
+    <w:p>
+      <w:pPr>
         <w:spacing w:after="0" w:line="240" w:lineRule="auto"/>
         <w:rPr>
           <w:rFonts w:ascii="Times New Roman" w:eastAsia="Times New Roman" w:hAnsi="Times New Roman" w:cs="Times New Roman"/>
@@ -2242,7 +2639,6 @@
           <w:sz w:val="28"/>
           <w:szCs w:val="28"/>
         </w:rPr>
-        <w:lastRenderedPageBreak/>
         <w:t xml:space="preserve">Exercise 2: Writing Basic JUnit Tests </w:t>
       </w:r>
     </w:p>
@@ -2464,6 +2860,46 @@
           <w:szCs w:val="20"/>
         </w:rPr>
       </w:pPr>
+      <w:r>
+        <w:rPr>
+          <w:rFonts w:ascii="Consolas" w:hAnsi="Consolas"/>
+          <w:b/>
+          <w:bCs/>
+          <w:color w:val="7F0055"/>
+          <w:sz w:val="20"/>
+          <w:szCs w:val="20"/>
+        </w:rPr>
+        <w:t>public</w:t>
+      </w:r>
+      <w:r>
+        <w:rPr>
+          <w:rFonts w:ascii="Consolas" w:hAnsi="Consolas"/>
+          <w:color w:val="000000"/>
+          <w:sz w:val="20"/>
+          <w:szCs w:val="20"/>
+        </w:rPr>
+        <w:t xml:space="preserve"> </w:t>
+      </w:r>
+      <w:r>
+        <w:rPr>
+          <w:rFonts w:ascii="Consolas" w:hAnsi="Consolas"/>
+          <w:b/>
+          <w:bCs/>
+          <w:color w:val="7F0055"/>
+          <w:sz w:val="20"/>
+          <w:szCs w:val="20"/>
+        </w:rPr>
+        <w:t>class</w:t>
+      </w:r>
+      <w:r>
+        <w:rPr>
+          <w:rFonts w:ascii="Consolas" w:hAnsi="Consolas"/>
+          <w:color w:val="000000"/>
+          <w:sz w:val="20"/>
+          <w:szCs w:val="20"/>
+        </w:rPr>
+        <w:t xml:space="preserve"> Calculator {</w:t>
+      </w:r>
     </w:p>
     <w:p>
       <w:pPr>
@@ -2477,6 +2913,28 @@
           <w:szCs w:val="20"/>
         </w:rPr>
       </w:pPr>
+    </w:p>
+    <w:p>
+      <w:pPr>
+        <w:pStyle w:val="NormalWeb"/>
+        <w:shd w:val="clear" w:color="auto" w:fill="FFFFFF"/>
+        <w:spacing w:before="0" w:beforeAutospacing="0" w:after="0" w:afterAutospacing="0"/>
+        <w:rPr>
+          <w:rFonts w:ascii="Consolas" w:hAnsi="Consolas"/>
+          <w:color w:val="000000"/>
+          <w:sz w:val="20"/>
+          <w:szCs w:val="20"/>
+        </w:rPr>
+      </w:pPr>
+      <w:r>
+        <w:rPr>
+          <w:rFonts w:ascii="Consolas" w:hAnsi="Consolas"/>
+          <w:color w:val="000000"/>
+          <w:sz w:val="20"/>
+          <w:szCs w:val="20"/>
+        </w:rPr>
+        <w:t xml:space="preserve">    </w:t>
+      </w:r>
       <w:r>
         <w:rPr>
           <w:rFonts w:ascii="Consolas" w:hAnsi="Consolas"/>
@@ -2506,16 +2964,103 @@
           <w:sz w:val="20"/>
           <w:szCs w:val="20"/>
         </w:rPr>
-        <w:t>class</w:t>
-      </w:r>
-      <w:r>
-        <w:rPr>
-          <w:rFonts w:ascii="Consolas" w:hAnsi="Consolas"/>
-          <w:color w:val="000000"/>
-          <w:sz w:val="20"/>
-          <w:szCs w:val="20"/>
-        </w:rPr>
-        <w:t xml:space="preserve"> Calculator {</w:t>
+        <w:t>int</w:t>
+      </w:r>
+      <w:r>
+        <w:rPr>
+          <w:rFonts w:ascii="Consolas" w:hAnsi="Consolas"/>
+          <w:color w:val="000000"/>
+          <w:sz w:val="20"/>
+          <w:szCs w:val="20"/>
+        </w:rPr>
+        <w:t xml:space="preserve"> </w:t>
+      </w:r>
+      <w:proofErr w:type="gramStart"/>
+      <w:r>
+        <w:rPr>
+          <w:rFonts w:ascii="Consolas" w:hAnsi="Consolas"/>
+          <w:color w:val="000000"/>
+          <w:sz w:val="20"/>
+          <w:szCs w:val="20"/>
+        </w:rPr>
+        <w:t>add(</w:t>
+      </w:r>
+      <w:proofErr w:type="gramEnd"/>
+      <w:r>
+        <w:rPr>
+          <w:rFonts w:ascii="Consolas" w:hAnsi="Consolas"/>
+          <w:b/>
+          <w:bCs/>
+          <w:color w:val="7F0055"/>
+          <w:sz w:val="20"/>
+          <w:szCs w:val="20"/>
+        </w:rPr>
+        <w:t>int</w:t>
+      </w:r>
+      <w:r>
+        <w:rPr>
+          <w:rFonts w:ascii="Consolas" w:hAnsi="Consolas"/>
+          <w:color w:val="000000"/>
+          <w:sz w:val="20"/>
+          <w:szCs w:val="20"/>
+        </w:rPr>
+        <w:t xml:space="preserve"> </w:t>
+      </w:r>
+      <w:r>
+        <w:rPr>
+          <w:rFonts w:ascii="Consolas" w:hAnsi="Consolas"/>
+          <w:color w:val="6A3E3E"/>
+          <w:sz w:val="20"/>
+          <w:szCs w:val="20"/>
+        </w:rPr>
+        <w:t>a</w:t>
+      </w:r>
+      <w:r>
+        <w:rPr>
+          <w:rFonts w:ascii="Consolas" w:hAnsi="Consolas"/>
+          <w:color w:val="000000"/>
+          <w:sz w:val="20"/>
+          <w:szCs w:val="20"/>
+        </w:rPr>
+        <w:t xml:space="preserve">, </w:t>
+      </w:r>
+      <w:r>
+        <w:rPr>
+          <w:rFonts w:ascii="Consolas" w:hAnsi="Consolas"/>
+          <w:b/>
+          <w:bCs/>
+          <w:color w:val="7F0055"/>
+          <w:sz w:val="20"/>
+          <w:szCs w:val="20"/>
+        </w:rPr>
+        <w:t>int</w:t>
+      </w:r>
+      <w:r>
+        <w:rPr>
+          <w:rFonts w:ascii="Consolas" w:hAnsi="Consolas"/>
+          <w:color w:val="000000"/>
+          <w:sz w:val="20"/>
+          <w:szCs w:val="20"/>
+        </w:rPr>
+        <w:t xml:space="preserve"> </w:t>
+      </w:r>
+      <w:r>
+        <w:rPr>
+          <w:rFonts w:ascii="Consolas" w:hAnsi="Consolas"/>
+          <w:color w:val="6A3E3E"/>
+          <w:sz w:val="20"/>
+          <w:szCs w:val="20"/>
+        </w:rPr>
+        <w:t>b</w:t>
+      </w:r>
+      <w:r>
+        <w:rPr>
+          <w:rFonts w:ascii="Consolas" w:hAnsi="Consolas"/>
+          <w:color w:val="000000"/>
+          <w:sz w:val="20"/>
+          <w:szCs w:val="20"/>
+        </w:rPr>
+        <w:t>) {</w:t>
       </w:r>
     </w:p>
     <w:p>
@@ -2530,6 +3075,71 @@
           <w:szCs w:val="20"/>
         </w:rPr>
       </w:pPr>
+      <w:r>
+        <w:rPr>
+          <w:rFonts w:ascii="Consolas" w:hAnsi="Consolas"/>
+          <w:color w:val="000000"/>
+          <w:sz w:val="20"/>
+          <w:szCs w:val="20"/>
+        </w:rPr>
+        <w:t xml:space="preserve">        </w:t>
+      </w:r>
+      <w:r>
+        <w:rPr>
+          <w:rFonts w:ascii="Consolas" w:hAnsi="Consolas"/>
+          <w:b/>
+          <w:bCs/>
+          <w:color w:val="7F0055"/>
+          <w:sz w:val="20"/>
+          <w:szCs w:val="20"/>
+        </w:rPr>
+        <w:t>return</w:t>
+      </w:r>
+      <w:r>
+        <w:rPr>
+          <w:rFonts w:ascii="Consolas" w:hAnsi="Consolas"/>
+          <w:color w:val="000000"/>
+          <w:sz w:val="20"/>
+          <w:szCs w:val="20"/>
+        </w:rPr>
+        <w:t xml:space="preserve"> </w:t>
+      </w:r>
+      <w:r>
+        <w:rPr>
+          <w:rFonts w:ascii="Consolas" w:hAnsi="Consolas"/>
+          <w:color w:val="6A3E3E"/>
+          <w:sz w:val="20"/>
+          <w:szCs w:val="20"/>
+        </w:rPr>
+        <w:t>a</w:t>
+      </w:r>
+      <w:r>
+        <w:rPr>
+          <w:rFonts w:ascii="Consolas" w:hAnsi="Consolas"/>
+          <w:color w:val="000000"/>
+          <w:sz w:val="20"/>
+          <w:szCs w:val="20"/>
+        </w:rPr>
+        <w:t xml:space="preserve"> + </w:t>
+      </w:r>
+      <w:r>
+        <w:rPr>
+          <w:rFonts w:ascii="Consolas" w:hAnsi="Consolas"/>
+          <w:color w:val="6A3E3E"/>
+          <w:sz w:val="20"/>
+          <w:szCs w:val="20"/>
+        </w:rPr>
+        <w:t>b</w:t>
+      </w:r>
+      <w:r>
+        <w:rPr>
+          <w:rFonts w:ascii="Consolas" w:hAnsi="Consolas"/>
+          <w:color w:val="000000"/>
+          <w:sz w:val="20"/>
+          <w:szCs w:val="20"/>
+        </w:rPr>
+        <w:t>;</w:t>
+      </w:r>
     </w:p>
     <w:p>
       <w:pPr>
@@ -2550,6 +3160,28 @@
           <w:sz w:val="20"/>
           <w:szCs w:val="20"/>
         </w:rPr>
+        <w:t xml:space="preserve">    }</w:t>
+      </w:r>
+    </w:p>
+    <w:p>
+      <w:pPr>
+        <w:pStyle w:val="NormalWeb"/>
+        <w:shd w:val="clear" w:color="auto" w:fill="FFFFFF"/>
+        <w:spacing w:before="0" w:beforeAutospacing="0" w:after="0" w:afterAutospacing="0"/>
+        <w:rPr>
+          <w:rFonts w:ascii="Consolas" w:hAnsi="Consolas"/>
+          <w:color w:val="000000"/>
+          <w:sz w:val="20"/>
+          <w:szCs w:val="20"/>
+        </w:rPr>
+      </w:pPr>
+      <w:r>
+        <w:rPr>
+          <w:rFonts w:ascii="Consolas" w:hAnsi="Consolas"/>
+          <w:color w:val="000000"/>
+          <w:sz w:val="20"/>
+          <w:szCs w:val="20"/>
+        </w:rPr>
         <w:t xml:space="preserve">    </w:t>
       </w:r>
       <w:r>
@@ -2600,7 +3232,7 @@
           <w:sz w:val="20"/>
           <w:szCs w:val="20"/>
         </w:rPr>
-        <w:t>add(</w:t>
+        <w:t>subtract(</w:t>
       </w:r>
       <w:proofErr w:type="gramEnd"/>
       <w:r>
@@ -2737,7 +3369,7 @@
           <w:sz w:val="20"/>
           <w:szCs w:val="20"/>
         </w:rPr>
-        <w:t xml:space="preserve"> + </w:t>
+        <w:t xml:space="preserve"> - </w:t>
       </w:r>
       <w:r>
         <w:rPr>
@@ -2792,6 +3424,15 @@
           <w:szCs w:val="20"/>
         </w:rPr>
       </w:pPr>
+      <w:r>
+        <w:rPr>
+          <w:rFonts w:ascii="Consolas" w:hAnsi="Consolas"/>
+          <w:color w:val="000000"/>
+          <w:sz w:val="20"/>
+          <w:szCs w:val="20"/>
+        </w:rPr>
+        <w:t>}</w:t>
+      </w:r>
     </w:p>
     <w:p>
       <w:pPr>
@@ -2799,147 +3440,32 @@
         <w:shd w:val="clear" w:color="auto" w:fill="FFFFFF"/>
         <w:spacing w:before="0" w:beforeAutospacing="0" w:after="0" w:afterAutospacing="0"/>
         <w:rPr>
-          <w:rFonts w:ascii="Consolas" w:hAnsi="Consolas"/>
-          <w:color w:val="000000"/>
-          <w:sz w:val="20"/>
-          <w:szCs w:val="20"/>
-        </w:rPr>
-      </w:pPr>
-      <w:r>
-        <w:rPr>
-          <w:rFonts w:ascii="Consolas" w:hAnsi="Consolas"/>
-          <w:color w:val="000000"/>
-          <w:sz w:val="20"/>
-          <w:szCs w:val="20"/>
-        </w:rPr>
-        <w:t xml:space="preserve">    </w:t>
-      </w:r>
-      <w:r>
-        <w:rPr>
-          <w:rFonts w:ascii="Consolas" w:hAnsi="Consolas"/>
+          <w:rFonts w:ascii="CIDFont" w:hAnsi="CIDFont"/>
           <w:b/>
           <w:bCs/>
-          <w:color w:val="7F0055"/>
-          <w:sz w:val="20"/>
-          <w:szCs w:val="20"/>
-        </w:rPr>
-        <w:t>public</w:t>
-      </w:r>
-      <w:r>
-        <w:rPr>
-          <w:rFonts w:ascii="Consolas" w:hAnsi="Consolas"/>
-          <w:color w:val="000000"/>
-          <w:sz w:val="20"/>
-          <w:szCs w:val="20"/>
-        </w:rPr>
-        <w:t xml:space="preserve"> </w:t>
-      </w:r>
-      <w:r>
-        <w:rPr>
-          <w:rFonts w:ascii="Consolas" w:hAnsi="Consolas"/>
+          <w:color w:val="000000"/>
+        </w:rPr>
+      </w:pPr>
+      <w:proofErr w:type="spellStart"/>
+      <w:r>
+        <w:rPr>
+          <w:rFonts w:ascii="CIDFont" w:hAnsi="CIDFont"/>
           <w:b/>
           <w:bCs/>
-          <w:color w:val="7F0055"/>
-          <w:sz w:val="20"/>
-          <w:szCs w:val="20"/>
-        </w:rPr>
-        <w:t>int</w:t>
-      </w:r>
-      <w:r>
-        <w:rPr>
-          <w:rFonts w:ascii="Consolas" w:hAnsi="Consolas"/>
-          <w:color w:val="000000"/>
-          <w:sz w:val="20"/>
-          <w:szCs w:val="20"/>
-        </w:rPr>
-        <w:t xml:space="preserve"> </w:t>
-      </w:r>
-      <w:proofErr w:type="gramStart"/>
-      <w:r>
-        <w:rPr>
-          <w:rFonts w:ascii="Consolas" w:hAnsi="Consolas"/>
-          <w:color w:val="000000"/>
-          <w:sz w:val="20"/>
-          <w:szCs w:val="20"/>
-        </w:rPr>
-        <w:t>subtract(</w:t>
-      </w:r>
-      <w:proofErr w:type="gramEnd"/>
-      <w:r>
-        <w:rPr>
-          <w:rFonts w:ascii="Consolas" w:hAnsi="Consolas"/>
+          <w:color w:val="000000"/>
+        </w:rPr>
+        <w:lastRenderedPageBreak/>
+        <w:t>src</w:t>
+      </w:r>
+      <w:proofErr w:type="spellEnd"/>
+      <w:r>
+        <w:rPr>
+          <w:rFonts w:ascii="CIDFont" w:hAnsi="CIDFont"/>
           <w:b/>
           <w:bCs/>
-          <w:color w:val="7F0055"/>
-          <w:sz w:val="20"/>
-          <w:szCs w:val="20"/>
-        </w:rPr>
-        <w:t>int</w:t>
-      </w:r>
-      <w:r>
-        <w:rPr>
-          <w:rFonts w:ascii="Consolas" w:hAnsi="Consolas"/>
-          <w:color w:val="000000"/>
-          <w:sz w:val="20"/>
-          <w:szCs w:val="20"/>
-        </w:rPr>
-        <w:t xml:space="preserve"> </w:t>
-      </w:r>
-      <w:r>
-        <w:rPr>
-          <w:rFonts w:ascii="Consolas" w:hAnsi="Consolas"/>
-          <w:color w:val="6A3E3E"/>
-          <w:sz w:val="20"/>
-          <w:szCs w:val="20"/>
-        </w:rPr>
-        <w:t>a</w:t>
-      </w:r>
-      <w:r>
-        <w:rPr>
-          <w:rFonts w:ascii="Consolas" w:hAnsi="Consolas"/>
-          <w:color w:val="000000"/>
-          <w:sz w:val="20"/>
-          <w:szCs w:val="20"/>
-        </w:rPr>
-        <w:t xml:space="preserve">, </w:t>
-      </w:r>
-      <w:r>
-        <w:rPr>
-          <w:rFonts w:ascii="Consolas" w:hAnsi="Consolas"/>
-          <w:b/>
-          <w:bCs/>
-          <w:color w:val="7F0055"/>
-          <w:sz w:val="20"/>
-          <w:szCs w:val="20"/>
-        </w:rPr>
-        <w:t>int</w:t>
-      </w:r>
-      <w:r>
-        <w:rPr>
-          <w:rFonts w:ascii="Consolas" w:hAnsi="Consolas"/>
-          <w:color w:val="000000"/>
-          <w:sz w:val="20"/>
-          <w:szCs w:val="20"/>
-        </w:rPr>
-        <w:t xml:space="preserve"> </w:t>
-      </w:r>
-      <w:r>
-        <w:rPr>
-          <w:rFonts w:ascii="Consolas" w:hAnsi="Consolas"/>
-          <w:color w:val="6A3E3E"/>
-          <w:sz w:val="20"/>
-          <w:szCs w:val="20"/>
-        </w:rPr>
-        <w:t>b</w:t>
-      </w:r>
-      <w:r>
-        <w:rPr>
-          <w:rFonts w:ascii="Consolas" w:hAnsi="Consolas"/>
-          <w:color w:val="000000"/>
-          <w:sz w:val="20"/>
-          <w:szCs w:val="20"/>
-        </w:rPr>
-        <w:t>) {</w:t>
+          <w:color w:val="000000"/>
+        </w:rPr>
+        <w:t xml:space="preserve">/test/java </w:t>
       </w:r>
     </w:p>
     <w:p>
@@ -2954,170 +3480,23 @@
           <w:szCs w:val="20"/>
         </w:rPr>
       </w:pPr>
-      <w:r>
-        <w:rPr>
-          <w:rFonts w:ascii="Consolas" w:hAnsi="Consolas"/>
-          <w:color w:val="000000"/>
-          <w:sz w:val="20"/>
-          <w:szCs w:val="20"/>
-        </w:rPr>
-        <w:t xml:space="preserve">        </w:t>
-      </w:r>
-      <w:r>
-        <w:rPr>
-          <w:rFonts w:ascii="Consolas" w:hAnsi="Consolas"/>
+    </w:p>
+    <w:p>
+      <w:pPr>
+        <w:rPr>
+          <w:rFonts w:ascii="CIDFont" w:eastAsia="Times New Roman" w:hAnsi="CIDFont" w:cs="Times New Roman"/>
           <w:b/>
           <w:bCs/>
-          <w:color w:val="7F0055"/>
-          <w:sz w:val="20"/>
-          <w:szCs w:val="20"/>
-        </w:rPr>
-        <w:t>return</w:t>
-      </w:r>
-      <w:r>
-        <w:rPr>
-          <w:rFonts w:ascii="Consolas" w:hAnsi="Consolas"/>
-          <w:color w:val="000000"/>
-          <w:sz w:val="20"/>
-          <w:szCs w:val="20"/>
-        </w:rPr>
-        <w:t xml:space="preserve"> </w:t>
-      </w:r>
-      <w:r>
-        <w:rPr>
-          <w:rFonts w:ascii="Consolas" w:hAnsi="Consolas"/>
-          <w:color w:val="6A3E3E"/>
-          <w:sz w:val="20"/>
-          <w:szCs w:val="20"/>
-        </w:rPr>
-        <w:t>a</w:t>
-      </w:r>
-      <w:r>
-        <w:rPr>
-          <w:rFonts w:ascii="Consolas" w:hAnsi="Consolas"/>
-          <w:color w:val="000000"/>
-          <w:sz w:val="20"/>
-          <w:szCs w:val="20"/>
-        </w:rPr>
-        <w:t xml:space="preserve"> - </w:t>
-      </w:r>
-      <w:r>
-        <w:rPr>
-          <w:rFonts w:ascii="Consolas" w:hAnsi="Consolas"/>
-          <w:color w:val="6A3E3E"/>
-          <w:sz w:val="20"/>
-          <w:szCs w:val="20"/>
-        </w:rPr>
-        <w:t>b</w:t>
-      </w:r>
-      <w:r>
-        <w:rPr>
-          <w:rFonts w:ascii="Consolas" w:hAnsi="Consolas"/>
-          <w:color w:val="000000"/>
-          <w:sz w:val="20"/>
-          <w:szCs w:val="20"/>
-        </w:rPr>
-        <w:t>;</w:t>
-      </w:r>
-    </w:p>
-    <w:p>
-      <w:pPr>
-        <w:pStyle w:val="NormalWeb"/>
-        <w:shd w:val="clear" w:color="auto" w:fill="FFFFFF"/>
-        <w:spacing w:before="0" w:beforeAutospacing="0" w:after="0" w:afterAutospacing="0"/>
-        <w:rPr>
-          <w:rFonts w:ascii="Consolas" w:hAnsi="Consolas"/>
-          <w:color w:val="000000"/>
-          <w:sz w:val="20"/>
-          <w:szCs w:val="20"/>
-        </w:rPr>
-      </w:pPr>
-      <w:r>
-        <w:rPr>
-          <w:rFonts w:ascii="Consolas" w:hAnsi="Consolas"/>
-          <w:color w:val="000000"/>
-          <w:sz w:val="20"/>
-          <w:szCs w:val="20"/>
-        </w:rPr>
-        <w:t xml:space="preserve">    }</w:t>
-      </w:r>
-    </w:p>
-    <w:p>
-      <w:pPr>
-        <w:pStyle w:val="NormalWeb"/>
-        <w:shd w:val="clear" w:color="auto" w:fill="FFFFFF"/>
-        <w:spacing w:before="0" w:beforeAutospacing="0" w:after="0" w:afterAutospacing="0"/>
-        <w:rPr>
-          <w:rFonts w:ascii="Consolas" w:hAnsi="Consolas"/>
-          <w:color w:val="000000"/>
-          <w:sz w:val="20"/>
-          <w:szCs w:val="20"/>
-        </w:rPr>
-      </w:pPr>
-      <w:r>
-        <w:rPr>
-          <w:rFonts w:ascii="Consolas" w:hAnsi="Consolas"/>
-          <w:color w:val="000000"/>
-          <w:sz w:val="20"/>
-          <w:szCs w:val="20"/>
-        </w:rPr>
-        <w:t>}</w:t>
-      </w:r>
-    </w:p>
-    <w:p>
-      <w:pPr>
-        <w:rPr>
-          <w:rFonts w:ascii="CIDFont" w:eastAsia="Times New Roman" w:hAnsi="CIDFont" w:cs="Times New Roman"/>
-          <w:color w:val="000000"/>
-        </w:rPr>
-      </w:pPr>
-    </w:p>
-    <w:p>
-      <w:pPr>
+          <w:color w:val="000000"/>
+        </w:rPr>
+      </w:pPr>
+      <w:r>
         <w:rPr>
           <w:rFonts w:ascii="CIDFont" w:eastAsia="Times New Roman" w:hAnsi="CIDFont" w:cs="Times New Roman"/>
           <w:b/>
           <w:bCs/>
           <w:color w:val="000000"/>
         </w:rPr>
-      </w:pPr>
-      <w:proofErr w:type="spellStart"/>
-      <w:r>
-        <w:rPr>
-          <w:rFonts w:ascii="CIDFont" w:eastAsia="Times New Roman" w:hAnsi="CIDFont" w:cs="Times New Roman"/>
-          <w:b/>
-          <w:bCs/>
-          <w:color w:val="000000"/>
-        </w:rPr>
-        <w:t>src</w:t>
-      </w:r>
-      <w:proofErr w:type="spellEnd"/>
-      <w:r>
-        <w:rPr>
-          <w:rFonts w:ascii="CIDFont" w:eastAsia="Times New Roman" w:hAnsi="CIDFont" w:cs="Times New Roman"/>
-          <w:b/>
-          <w:bCs/>
-          <w:color w:val="000000"/>
-        </w:rPr>
-        <w:t xml:space="preserve">/test/java </w:t>
-      </w:r>
-    </w:p>
-    <w:p>
-      <w:pPr>
-        <w:rPr>
-          <w:rFonts w:ascii="CIDFont" w:eastAsia="Times New Roman" w:hAnsi="CIDFont" w:cs="Times New Roman"/>
-          <w:b/>
-          <w:bCs/>
-          <w:color w:val="000000"/>
-        </w:rPr>
-      </w:pPr>
-      <w:r>
-        <w:rPr>
-          <w:rFonts w:ascii="CIDFont" w:eastAsia="Times New Roman" w:hAnsi="CIDFont" w:cs="Times New Roman"/>
-          <w:b/>
-          <w:bCs/>
-          <w:color w:val="000000"/>
-        </w:rPr>
         <w:t>CalculatorTest.java</w:t>
       </w:r>
     </w:p>
@@ -3642,7 +4021,6 @@
         <w:rPr>
           <w:noProof/>
         </w:rPr>
-        <w:lastRenderedPageBreak/>
         <w:drawing>
           <wp:inline distT="0" distB="0" distL="0" distR="0" wp14:anchorId="10687FD7" wp14:editId="5D8717CB">
             <wp:extent cx="3962399" cy="1581150"/>
@@ -3659,7 +4037,7 @@
                     <pic:cNvPicPr/>
                   </pic:nvPicPr>
                   <pic:blipFill rotWithShape="1">
-                    <a:blip r:embed="rId4"/>
+                    <a:blip r:embed="rId5"/>
                     <a:srcRect b="31405"/>
                     <a:stretch/>
                   </pic:blipFill>
@@ -3691,6 +4069,12 @@
       </w:r>
     </w:p>
     <w:p/>
+    <w:p/>
+    <w:p/>
+    <w:p/>
+    <w:p/>
+    <w:p/>
+    <w:p/>
     <w:p>
       <w:pPr>
         <w:spacing w:after="0" w:line="240" w:lineRule="auto"/>
@@ -3709,6 +4093,7 @@
           <w:sz w:val="28"/>
           <w:szCs w:val="28"/>
         </w:rPr>
+        <w:lastRenderedPageBreak/>
         <w:t xml:space="preserve">Exercise 3: Assertions in JUnit </w:t>
       </w:r>
     </w:p>
@@ -4121,775 +4506,11 @@
         <w:rPr>
           <w:noProof/>
         </w:rPr>
-        <w:lastRenderedPageBreak/>
         <w:drawing>
           <wp:inline distT="0" distB="0" distL="0" distR="0" wp14:anchorId="0D137EBA" wp14:editId="3FF16E67">
             <wp:extent cx="3972479" cy="1686160"/>
             <wp:effectExtent l="0" t="0" r="9525" b="9525"/>
             <wp:docPr id="2" name="Picture 2"/>
-            <wp:cNvGraphicFramePr>
-              <a:graphicFrameLocks xmlns:a="http://schemas.openxmlformats.org/drawingml/2006/main" noChangeAspect="1"/>
-            </wp:cNvGraphicFramePr>
-            <a:graphic xmlns:a="http://schemas.openxmlformats.org/drawingml/2006/main">
-              <a:graphicData uri="http://schemas.openxmlformats.org/drawingml/2006/picture">
-                <pic:pic xmlns:pic="http://schemas.openxmlformats.org/drawingml/2006/picture">
-                  <pic:nvPicPr>
-                    <pic:cNvPr id="1" name=""/>
-                    <pic:cNvPicPr/>
-                  </pic:nvPicPr>
-                  <pic:blipFill>
-                    <a:blip r:embed="rId5"/>
-                    <a:stretch>
-                      <a:fillRect/>
-                    </a:stretch>
-                  </pic:blipFill>
-                  <pic:spPr>
-                    <a:xfrm>
-                      <a:off x="0" y="0"/>
-                      <a:ext cx="3972479" cy="1686160"/>
-                    </a:xfrm>
-                    <a:prstGeom prst="rect">
-                      <a:avLst/>
-                    </a:prstGeom>
-                  </pic:spPr>
-                </pic:pic>
-              </a:graphicData>
-            </a:graphic>
-          </wp:inline>
-        </w:drawing>
-      </w:r>
-    </w:p>
-    <w:p>
-      <w:pPr>
-        <w:spacing w:after="0" w:line="240" w:lineRule="auto"/>
-      </w:pPr>
-    </w:p>
-    <w:p>
-      <w:pPr>
-        <w:spacing w:after="0" w:line="240" w:lineRule="auto"/>
-        <w:rPr>
-          <w:rFonts w:ascii="Times New Roman" w:eastAsia="Times New Roman" w:hAnsi="Times New Roman" w:cs="Times New Roman"/>
-          <w:sz w:val="24"/>
-          <w:szCs w:val="24"/>
-        </w:rPr>
-      </w:pPr>
-      <w:r>
-        <w:rPr>
-          <w:rFonts w:ascii="CIDFont" w:eastAsia="Times New Roman" w:hAnsi="CIDFont" w:cs="Times New Roman"/>
-          <w:b/>
-          <w:bCs/>
-          <w:color w:val="365F91"/>
-          <w:sz w:val="28"/>
-          <w:szCs w:val="28"/>
-        </w:rPr>
-        <w:t xml:space="preserve">Exercise 4: Arrange-Act-Assert (AAA) Pattern, Test Fixtures, Setup and </w:t>
-      </w:r>
-    </w:p>
-    <w:p>
-      <w:pPr>
-        <w:spacing w:after="0" w:line="240" w:lineRule="auto"/>
-        <w:rPr>
-          <w:rFonts w:ascii="Times New Roman" w:eastAsia="Times New Roman" w:hAnsi="Times New Roman" w:cs="Times New Roman"/>
-          <w:sz w:val="24"/>
-          <w:szCs w:val="24"/>
-        </w:rPr>
-      </w:pPr>
-      <w:r>
-        <w:rPr>
-          <w:rFonts w:ascii="CIDFont" w:eastAsia="Times New Roman" w:hAnsi="CIDFont" w:cs="Times New Roman"/>
-          <w:b/>
-          <w:bCs/>
-          <w:color w:val="365F91"/>
-          <w:sz w:val="28"/>
-          <w:szCs w:val="28"/>
-        </w:rPr>
-        <w:t xml:space="preserve">Teardown Methods in JUnit </w:t>
-      </w:r>
-    </w:p>
-    <w:p>
-      <w:pPr>
-        <w:spacing w:after="0" w:line="240" w:lineRule="auto"/>
-        <w:rPr>
-          <w:rFonts w:ascii="Times New Roman" w:eastAsia="Times New Roman" w:hAnsi="Times New Roman" w:cs="Times New Roman"/>
-          <w:sz w:val="24"/>
-          <w:szCs w:val="24"/>
-        </w:rPr>
-      </w:pPr>
-      <w:r>
-        <w:rPr>
-          <w:rFonts w:ascii="CIDFont" w:eastAsia="Times New Roman" w:hAnsi="CIDFont" w:cs="Times New Roman"/>
-          <w:color w:val="000000"/>
-        </w:rPr>
-        <w:t xml:space="preserve">Scenario: </w:t>
-      </w:r>
-    </w:p>
-    <w:p>
-      <w:pPr>
-        <w:spacing w:after="0" w:line="240" w:lineRule="auto"/>
-        <w:rPr>
-          <w:rFonts w:ascii="Times New Roman" w:eastAsia="Times New Roman" w:hAnsi="Times New Roman" w:cs="Times New Roman"/>
-          <w:sz w:val="24"/>
-          <w:szCs w:val="24"/>
-        </w:rPr>
-      </w:pPr>
-      <w:r>
-        <w:rPr>
-          <w:rFonts w:ascii="CIDFont" w:eastAsia="Times New Roman" w:hAnsi="CIDFont" w:cs="Times New Roman"/>
-          <w:color w:val="000000"/>
-        </w:rPr>
-        <w:t xml:space="preserve">You need to organize your tests using the Arrange-Act-Assert (AAA) pattern and use setup </w:t>
-      </w:r>
-    </w:p>
-    <w:p>
-      <w:pPr>
-        <w:spacing w:after="0" w:line="240" w:lineRule="auto"/>
-        <w:rPr>
-          <w:rFonts w:ascii="Times New Roman" w:eastAsia="Times New Roman" w:hAnsi="Times New Roman" w:cs="Times New Roman"/>
-          <w:sz w:val="24"/>
-          <w:szCs w:val="24"/>
-        </w:rPr>
-      </w:pPr>
-      <w:r>
-        <w:rPr>
-          <w:rFonts w:ascii="CIDFont" w:eastAsia="Times New Roman" w:hAnsi="CIDFont" w:cs="Times New Roman"/>
-          <w:color w:val="000000"/>
-        </w:rPr>
-        <w:t xml:space="preserve">and teardown methods. </w:t>
-      </w:r>
-    </w:p>
-    <w:p>
-      <w:pPr>
-        <w:spacing w:after="0" w:line="240" w:lineRule="auto"/>
-        <w:rPr>
-          <w:rFonts w:ascii="Times New Roman" w:eastAsia="Times New Roman" w:hAnsi="Times New Roman" w:cs="Times New Roman"/>
-          <w:sz w:val="24"/>
-          <w:szCs w:val="24"/>
-        </w:rPr>
-      </w:pPr>
-      <w:r>
-        <w:rPr>
-          <w:rFonts w:ascii="CIDFont" w:eastAsia="Times New Roman" w:hAnsi="CIDFont" w:cs="Times New Roman"/>
-          <w:color w:val="000000"/>
-        </w:rPr>
-        <w:t xml:space="preserve">Steps: </w:t>
-      </w:r>
-    </w:p>
-    <w:p>
-      <w:pPr>
-        <w:spacing w:after="0" w:line="240" w:lineRule="auto"/>
-        <w:rPr>
-          <w:rFonts w:ascii="Times New Roman" w:eastAsia="Times New Roman" w:hAnsi="Times New Roman" w:cs="Times New Roman"/>
-          <w:sz w:val="24"/>
-          <w:szCs w:val="24"/>
-        </w:rPr>
-      </w:pPr>
-      <w:r>
-        <w:rPr>
-          <w:rFonts w:ascii="CIDFont" w:eastAsia="Times New Roman" w:hAnsi="CIDFont" w:cs="Times New Roman"/>
-          <w:color w:val="000000"/>
-        </w:rPr>
-        <w:t xml:space="preserve">1. Write tests using the AAA pattern. </w:t>
-      </w:r>
-    </w:p>
-    <w:p>
-      <w:pPr>
-        <w:spacing w:after="0" w:line="240" w:lineRule="auto"/>
-        <w:rPr>
-          <w:rFonts w:ascii="CIDFont" w:eastAsia="Times New Roman" w:hAnsi="CIDFont" w:cs="Times New Roman"/>
-          <w:color w:val="000000"/>
-        </w:rPr>
-      </w:pPr>
-      <w:r>
-        <w:rPr>
-          <w:rFonts w:ascii="CIDFont" w:eastAsia="Times New Roman" w:hAnsi="CIDFont" w:cs="Times New Roman"/>
-          <w:color w:val="000000"/>
-        </w:rPr>
-        <w:t>2. Use @Before and @After annotations for setup and teardown methods</w:t>
-      </w:r>
-    </w:p>
-    <w:p>
-      <w:pPr>
-        <w:spacing w:after="0" w:line="240" w:lineRule="auto"/>
-        <w:rPr>
-          <w:rFonts w:ascii="CIDFont" w:eastAsia="Times New Roman" w:hAnsi="CIDFont" w:cs="Times New Roman"/>
-          <w:color w:val="000000"/>
-        </w:rPr>
-      </w:pPr>
-    </w:p>
-    <w:p>
-      <w:pPr>
-        <w:spacing w:after="0" w:line="240" w:lineRule="auto"/>
-        <w:rPr>
-          <w:rFonts w:ascii="CIDFont" w:eastAsia="Times New Roman" w:hAnsi="CIDFont" w:cs="Times New Roman"/>
-          <w:b/>
-          <w:bCs/>
-          <w:color w:val="000000"/>
-        </w:rPr>
-      </w:pPr>
-      <w:proofErr w:type="spellStart"/>
-      <w:r>
-        <w:rPr>
-          <w:rFonts w:ascii="CIDFont" w:eastAsia="Times New Roman" w:hAnsi="CIDFont" w:cs="Times New Roman"/>
-          <w:b/>
-          <w:bCs/>
-          <w:color w:val="000000"/>
-        </w:rPr>
-        <w:t>src</w:t>
-      </w:r>
-      <w:proofErr w:type="spellEnd"/>
-      <w:r>
-        <w:rPr>
-          <w:rFonts w:ascii="CIDFont" w:eastAsia="Times New Roman" w:hAnsi="CIDFont" w:cs="Times New Roman"/>
-          <w:b/>
-          <w:bCs/>
-          <w:color w:val="000000"/>
-        </w:rPr>
-        <w:t>/test/java</w:t>
-      </w:r>
-    </w:p>
-    <w:p>
-      <w:pPr>
-        <w:spacing w:after="0" w:line="240" w:lineRule="auto"/>
-        <w:rPr>
-          <w:rFonts w:ascii="CIDFont" w:eastAsia="Times New Roman" w:hAnsi="CIDFont" w:cs="Times New Roman"/>
-          <w:b/>
-          <w:bCs/>
-          <w:color w:val="000000"/>
-        </w:rPr>
-      </w:pPr>
-    </w:p>
-    <w:p>
-      <w:pPr>
-        <w:spacing w:after="0" w:line="240" w:lineRule="auto"/>
-        <w:rPr>
-          <w:rFonts w:ascii="CIDFont" w:eastAsia="Times New Roman" w:hAnsi="CIDFont" w:cs="Times New Roman"/>
-          <w:b/>
-          <w:bCs/>
-          <w:color w:val="000000"/>
-        </w:rPr>
-      </w:pPr>
-      <w:r>
-        <w:rPr>
-          <w:rFonts w:ascii="CIDFont" w:eastAsia="Times New Roman" w:hAnsi="CIDFont" w:cs="Times New Roman"/>
-          <w:b/>
-          <w:bCs/>
-          <w:color w:val="000000"/>
-        </w:rPr>
-        <w:t>CalculatorAAA.java</w:t>
-      </w:r>
-    </w:p>
-    <w:p>
-      <w:pPr>
-        <w:spacing w:after="0" w:line="240" w:lineRule="auto"/>
-        <w:rPr>
-          <w:rFonts w:ascii="CIDFont" w:eastAsia="Times New Roman" w:hAnsi="CIDFont" w:cs="Times New Roman"/>
-          <w:color w:val="000000"/>
-        </w:rPr>
-      </w:pPr>
-    </w:p>
-    <w:p>
-      <w:pPr>
-        <w:spacing w:after="0" w:line="240" w:lineRule="auto"/>
-      </w:pPr>
-      <w:r>
-        <w:t xml:space="preserve">package </w:t>
-      </w:r>
-      <w:proofErr w:type="spellStart"/>
-      <w:r>
-        <w:t>com.example</w:t>
-      </w:r>
-      <w:proofErr w:type="spellEnd"/>
-      <w:r>
-        <w:t>;</w:t>
-      </w:r>
-    </w:p>
-    <w:p>
-      <w:pPr>
-        <w:spacing w:after="0" w:line="240" w:lineRule="auto"/>
-      </w:pPr>
-    </w:p>
-    <w:p>
-      <w:pPr>
-        <w:spacing w:after="0" w:line="240" w:lineRule="auto"/>
-      </w:pPr>
-      <w:r>
-        <w:t xml:space="preserve">import </w:t>
-      </w:r>
-      <w:proofErr w:type="spellStart"/>
-      <w:proofErr w:type="gramStart"/>
-      <w:r>
-        <w:t>org.junit.jupiter.api</w:t>
-      </w:r>
-      <w:proofErr w:type="spellEnd"/>
-      <w:r>
-        <w:t>.*</w:t>
-      </w:r>
-      <w:proofErr w:type="gramEnd"/>
-      <w:r>
-        <w:t>;</w:t>
-      </w:r>
-    </w:p>
-    <w:p>
-      <w:pPr>
-        <w:spacing w:after="0" w:line="240" w:lineRule="auto"/>
-      </w:pPr>
-      <w:r>
-        <w:t xml:space="preserve">import static </w:t>
-      </w:r>
-      <w:proofErr w:type="spellStart"/>
-      <w:proofErr w:type="gramStart"/>
-      <w:r>
-        <w:t>org.junit.jupiter.api.Assertions</w:t>
-      </w:r>
-      <w:proofErr w:type="spellEnd"/>
-      <w:proofErr w:type="gramEnd"/>
-      <w:r>
-        <w:t>.*;</w:t>
-      </w:r>
-    </w:p>
-    <w:p>
-      <w:pPr>
-        <w:spacing w:after="0" w:line="240" w:lineRule="auto"/>
-      </w:pPr>
-    </w:p>
-    <w:p>
-      <w:pPr>
-        <w:spacing w:after="0" w:line="240" w:lineRule="auto"/>
-      </w:pPr>
-      <w:r>
-        <w:t xml:space="preserve">public class </w:t>
-      </w:r>
-      <w:proofErr w:type="spellStart"/>
-      <w:r>
-        <w:t>CalculatorAAA</w:t>
-      </w:r>
-      <w:proofErr w:type="spellEnd"/>
-      <w:r>
-        <w:t xml:space="preserve"> {</w:t>
-      </w:r>
-    </w:p>
-    <w:p>
-      <w:pPr>
-        <w:spacing w:after="0" w:line="240" w:lineRule="auto"/>
-      </w:pPr>
-    </w:p>
-    <w:p>
-      <w:pPr>
-        <w:spacing w:after="0" w:line="240" w:lineRule="auto"/>
-      </w:pPr>
-      <w:r>
-        <w:t xml:space="preserve">    private Calculator </w:t>
-      </w:r>
-      <w:proofErr w:type="spellStart"/>
-      <w:r>
-        <w:t>calculator</w:t>
-      </w:r>
-      <w:proofErr w:type="spellEnd"/>
-      <w:r>
-        <w:t>;</w:t>
-      </w:r>
-    </w:p>
-    <w:p>
-      <w:pPr>
-        <w:spacing w:after="0" w:line="240" w:lineRule="auto"/>
-      </w:pPr>
-    </w:p>
-    <w:p>
-      <w:pPr>
-        <w:spacing w:after="0" w:line="240" w:lineRule="auto"/>
-      </w:pPr>
-      <w:r>
-        <w:t xml:space="preserve">    @BeforeEach</w:t>
-      </w:r>
-    </w:p>
-    <w:p>
-      <w:pPr>
-        <w:spacing w:after="0" w:line="240" w:lineRule="auto"/>
-      </w:pPr>
-      <w:r>
-        <w:t xml:space="preserve">    void </w:t>
-      </w:r>
-      <w:proofErr w:type="spellStart"/>
-      <w:proofErr w:type="gramStart"/>
-      <w:r>
-        <w:t>setUp</w:t>
-      </w:r>
-      <w:proofErr w:type="spellEnd"/>
-      <w:r>
-        <w:t>(</w:t>
-      </w:r>
-      <w:proofErr w:type="gramEnd"/>
-      <w:r>
-        <w:t>) {</w:t>
-      </w:r>
-    </w:p>
-    <w:p>
-      <w:pPr>
-        <w:spacing w:after="0" w:line="240" w:lineRule="auto"/>
-      </w:pPr>
-      <w:r>
-        <w:t xml:space="preserve">        </w:t>
-      </w:r>
-      <w:proofErr w:type="spellStart"/>
-      <w:r>
-        <w:t>System.out.println</w:t>
-      </w:r>
-      <w:proofErr w:type="spellEnd"/>
-      <w:r>
-        <w:t>("</w:t>
-      </w:r>
-      <w:proofErr w:type="spellStart"/>
-      <w:r>
-        <w:t>BeforeEach</w:t>
-      </w:r>
-      <w:proofErr w:type="spellEnd"/>
-      <w:r>
-        <w:t>: Setting up calculator instance");</w:t>
-      </w:r>
-    </w:p>
-    <w:p>
-      <w:pPr>
-        <w:spacing w:after="0" w:line="240" w:lineRule="auto"/>
-      </w:pPr>
-      <w:r>
-        <w:t xml:space="preserve">        calculator = new </w:t>
-      </w:r>
-      <w:proofErr w:type="gramStart"/>
-      <w:r>
-        <w:t>Calculator(</w:t>
-      </w:r>
-      <w:proofErr w:type="gramEnd"/>
-      <w:r>
-        <w:t>);</w:t>
-      </w:r>
-    </w:p>
-    <w:p>
-      <w:pPr>
-        <w:spacing w:after="0" w:line="240" w:lineRule="auto"/>
-      </w:pPr>
-      <w:r>
-        <w:t xml:space="preserve">    }</w:t>
-      </w:r>
-    </w:p>
-    <w:p>
-      <w:pPr>
-        <w:spacing w:after="0" w:line="240" w:lineRule="auto"/>
-      </w:pPr>
-    </w:p>
-    <w:p>
-      <w:pPr>
-        <w:spacing w:after="0" w:line="240" w:lineRule="auto"/>
-      </w:pPr>
-      <w:r>
-        <w:t xml:space="preserve">    @AfterEach</w:t>
-      </w:r>
-    </w:p>
-    <w:p>
-      <w:pPr>
-        <w:spacing w:after="0" w:line="240" w:lineRule="auto"/>
-      </w:pPr>
-      <w:r>
-        <w:t xml:space="preserve">    void </w:t>
-      </w:r>
-      <w:proofErr w:type="spellStart"/>
-      <w:proofErr w:type="gramStart"/>
-      <w:r>
-        <w:t>tearDown</w:t>
-      </w:r>
-      <w:proofErr w:type="spellEnd"/>
-      <w:r>
-        <w:t>(</w:t>
-      </w:r>
-      <w:proofErr w:type="gramEnd"/>
-      <w:r>
-        <w:t>) {</w:t>
-      </w:r>
-    </w:p>
-    <w:p>
-      <w:pPr>
-        <w:spacing w:after="0" w:line="240" w:lineRule="auto"/>
-      </w:pPr>
-      <w:r>
-        <w:t xml:space="preserve">        </w:t>
-      </w:r>
-      <w:proofErr w:type="spellStart"/>
-      <w:r>
-        <w:t>System.out.println</w:t>
-      </w:r>
-      <w:proofErr w:type="spellEnd"/>
-      <w:r>
-        <w:t>("</w:t>
-      </w:r>
-      <w:proofErr w:type="spellStart"/>
-      <w:r>
-        <w:t>AfterEach</w:t>
-      </w:r>
-      <w:proofErr w:type="spellEnd"/>
-      <w:r>
-        <w:t>: Tearing down calculator instance");</w:t>
-      </w:r>
-    </w:p>
-    <w:p>
-      <w:pPr>
-        <w:spacing w:after="0" w:line="240" w:lineRule="auto"/>
-      </w:pPr>
-      <w:r>
-        <w:t xml:space="preserve">        calculator = null;</w:t>
-      </w:r>
-    </w:p>
-    <w:p>
-      <w:pPr>
-        <w:spacing w:after="0" w:line="240" w:lineRule="auto"/>
-      </w:pPr>
-      <w:r>
-        <w:t xml:space="preserve">    }</w:t>
-      </w:r>
-    </w:p>
-    <w:p>
-      <w:pPr>
-        <w:spacing w:after="0" w:line="240" w:lineRule="auto"/>
-      </w:pPr>
-    </w:p>
-    <w:p>
-      <w:pPr>
-        <w:spacing w:after="0" w:line="240" w:lineRule="auto"/>
-      </w:pPr>
-      <w:r>
-        <w:t xml:space="preserve">    @Test</w:t>
-      </w:r>
-    </w:p>
-    <w:p>
-      <w:pPr>
-        <w:spacing w:after="0" w:line="240" w:lineRule="auto"/>
-      </w:pPr>
-      <w:r>
-        <w:t xml:space="preserve">    void </w:t>
-      </w:r>
-      <w:proofErr w:type="spellStart"/>
-      <w:proofErr w:type="gramStart"/>
-      <w:r>
-        <w:t>additionTest</w:t>
-      </w:r>
-      <w:proofErr w:type="spellEnd"/>
-      <w:r>
-        <w:t>(</w:t>
-      </w:r>
-      <w:proofErr w:type="gramEnd"/>
-      <w:r>
-        <w:t>) {</w:t>
-      </w:r>
-    </w:p>
-    <w:p>
-      <w:pPr>
-        <w:spacing w:after="0" w:line="240" w:lineRule="auto"/>
-      </w:pPr>
-      <w:r>
-        <w:t xml:space="preserve">        </w:t>
-      </w:r>
-      <w:proofErr w:type="spellStart"/>
-      <w:r>
-        <w:t>System.out.println</w:t>
-      </w:r>
-      <w:proofErr w:type="spellEnd"/>
-      <w:r>
-        <w:t xml:space="preserve">("Test: Running </w:t>
-      </w:r>
-      <w:proofErr w:type="spellStart"/>
-      <w:r>
-        <w:t>additionTest</w:t>
-      </w:r>
-      <w:proofErr w:type="spellEnd"/>
-      <w:r>
-        <w:t>");</w:t>
-      </w:r>
-    </w:p>
-    <w:p>
-      <w:pPr>
-        <w:spacing w:after="0" w:line="240" w:lineRule="auto"/>
-      </w:pPr>
-      <w:r>
-        <w:lastRenderedPageBreak/>
-        <w:t xml:space="preserve">        int result = </w:t>
-      </w:r>
-      <w:proofErr w:type="spellStart"/>
-      <w:proofErr w:type="gramStart"/>
-      <w:r>
-        <w:t>calculator.add</w:t>
-      </w:r>
-      <w:proofErr w:type="spellEnd"/>
-      <w:r>
-        <w:t>(</w:t>
-      </w:r>
-      <w:proofErr w:type="gramEnd"/>
-      <w:r>
-        <w:t>10, 5);</w:t>
-      </w:r>
-    </w:p>
-    <w:p>
-      <w:pPr>
-        <w:spacing w:after="0" w:line="240" w:lineRule="auto"/>
-      </w:pPr>
-      <w:r>
-        <w:t xml:space="preserve">        </w:t>
-      </w:r>
-      <w:proofErr w:type="spellStart"/>
-      <w:proofErr w:type="gramStart"/>
-      <w:r>
-        <w:t>assertEquals</w:t>
-      </w:r>
-      <w:proofErr w:type="spellEnd"/>
-      <w:r>
-        <w:t>(</w:t>
-      </w:r>
-      <w:proofErr w:type="gramEnd"/>
-      <w:r>
-        <w:t>15, result, "10 + 5 should be 15");</w:t>
-      </w:r>
-    </w:p>
-    <w:p>
-      <w:pPr>
-        <w:spacing w:after="0" w:line="240" w:lineRule="auto"/>
-      </w:pPr>
-      <w:r>
-        <w:t xml:space="preserve">    }</w:t>
-      </w:r>
-    </w:p>
-    <w:p>
-      <w:pPr>
-        <w:spacing w:after="0" w:line="240" w:lineRule="auto"/>
-      </w:pPr>
-    </w:p>
-    <w:p>
-      <w:pPr>
-        <w:spacing w:after="0" w:line="240" w:lineRule="auto"/>
-      </w:pPr>
-      <w:r>
-        <w:t xml:space="preserve">    @Test</w:t>
-      </w:r>
-    </w:p>
-    <w:p>
-      <w:pPr>
-        <w:spacing w:after="0" w:line="240" w:lineRule="auto"/>
-      </w:pPr>
-      <w:r>
-        <w:t xml:space="preserve">    void </w:t>
-      </w:r>
-      <w:proofErr w:type="spellStart"/>
-      <w:proofErr w:type="gramStart"/>
-      <w:r>
-        <w:t>subtractionTest</w:t>
-      </w:r>
-      <w:proofErr w:type="spellEnd"/>
-      <w:r>
-        <w:t>(</w:t>
-      </w:r>
-      <w:proofErr w:type="gramEnd"/>
-      <w:r>
-        <w:t>) {</w:t>
-      </w:r>
-    </w:p>
-    <w:p>
-      <w:pPr>
-        <w:spacing w:after="0" w:line="240" w:lineRule="auto"/>
-      </w:pPr>
-      <w:r>
-        <w:t xml:space="preserve">        </w:t>
-      </w:r>
-      <w:proofErr w:type="spellStart"/>
-      <w:r>
-        <w:t>System.out.println</w:t>
-      </w:r>
-      <w:proofErr w:type="spellEnd"/>
-      <w:r>
-        <w:t xml:space="preserve">("Test: Running </w:t>
-      </w:r>
-      <w:proofErr w:type="spellStart"/>
-      <w:r>
-        <w:t>subtractionTest</w:t>
-      </w:r>
-      <w:proofErr w:type="spellEnd"/>
-      <w:r>
-        <w:t>");</w:t>
-      </w:r>
-    </w:p>
-    <w:p>
-      <w:pPr>
-        <w:spacing w:after="0" w:line="240" w:lineRule="auto"/>
-      </w:pPr>
-      <w:r>
-        <w:t xml:space="preserve">        int result = </w:t>
-      </w:r>
-      <w:proofErr w:type="spellStart"/>
-      <w:proofErr w:type="gramStart"/>
-      <w:r>
-        <w:t>calculator.subtract</w:t>
-      </w:r>
-      <w:proofErr w:type="spellEnd"/>
-      <w:proofErr w:type="gramEnd"/>
-      <w:r>
-        <w:t>(10, 5);</w:t>
-      </w:r>
-    </w:p>
-    <w:p>
-      <w:pPr>
-        <w:spacing w:after="0" w:line="240" w:lineRule="auto"/>
-      </w:pPr>
-      <w:r>
-        <w:t xml:space="preserve">        </w:t>
-      </w:r>
-      <w:proofErr w:type="spellStart"/>
-      <w:proofErr w:type="gramStart"/>
-      <w:r>
-        <w:t>assertEquals</w:t>
-      </w:r>
-      <w:proofErr w:type="spellEnd"/>
-      <w:r>
-        <w:t>(</w:t>
-      </w:r>
-      <w:proofErr w:type="gramEnd"/>
-      <w:r>
-        <w:t>5, result, "10 - 5 should be 5");</w:t>
-      </w:r>
-    </w:p>
-    <w:p>
-      <w:pPr>
-        <w:spacing w:after="0" w:line="240" w:lineRule="auto"/>
-      </w:pPr>
-      <w:r>
-        <w:t xml:space="preserve">    }</w:t>
-      </w:r>
-    </w:p>
-    <w:p>
-      <w:pPr>
-        <w:spacing w:after="0" w:line="240" w:lineRule="auto"/>
-      </w:pPr>
-      <w:r>
-        <w:t>}</w:t>
-      </w:r>
-    </w:p>
-    <w:p>
-      <w:pPr>
-        <w:spacing w:after="0" w:line="240" w:lineRule="auto"/>
-      </w:pPr>
-    </w:p>
-    <w:p>
-      <w:pPr>
-        <w:spacing w:after="0" w:line="240" w:lineRule="auto"/>
-      </w:pPr>
-    </w:p>
-    <w:p>
-      <w:pPr>
-        <w:spacing w:after="0" w:line="240" w:lineRule="auto"/>
-      </w:pPr>
-      <w:r>
-        <w:rPr>
-          <w:noProof/>
-        </w:rPr>
-        <w:drawing>
-          <wp:inline distT="0" distB="0" distL="0" distR="0" wp14:anchorId="40F8F968" wp14:editId="2A84D20A">
-            <wp:extent cx="3400900" cy="1524213"/>
-            <wp:effectExtent l="0" t="0" r="9525" b="0"/>
-            <wp:docPr id="4" name="Picture 4"/>
             <wp:cNvGraphicFramePr>
               <a:graphicFrameLocks xmlns:a="http://schemas.openxmlformats.org/drawingml/2006/main" noChangeAspect="1"/>
             </wp:cNvGraphicFramePr>
@@ -4909,6 +4530,774 @@
                   <pic:spPr>
                     <a:xfrm>
                       <a:off x="0" y="0"/>
+                      <a:ext cx="3972479" cy="1686160"/>
+                    </a:xfrm>
+                    <a:prstGeom prst="rect">
+                      <a:avLst/>
+                    </a:prstGeom>
+                  </pic:spPr>
+                </pic:pic>
+              </a:graphicData>
+            </a:graphic>
+          </wp:inline>
+        </w:drawing>
+      </w:r>
+    </w:p>
+    <w:p>
+      <w:pPr>
+        <w:spacing w:after="0" w:line="240" w:lineRule="auto"/>
+      </w:pPr>
+    </w:p>
+    <w:p>
+      <w:pPr>
+        <w:spacing w:after="0" w:line="240" w:lineRule="auto"/>
+      </w:pPr>
+    </w:p>
+    <w:p>
+      <w:pPr>
+        <w:spacing w:after="0" w:line="240" w:lineRule="auto"/>
+        <w:rPr>
+          <w:rFonts w:ascii="Times New Roman" w:eastAsia="Times New Roman" w:hAnsi="Times New Roman" w:cs="Times New Roman"/>
+          <w:sz w:val="24"/>
+          <w:szCs w:val="24"/>
+        </w:rPr>
+      </w:pPr>
+      <w:r>
+        <w:rPr>
+          <w:rFonts w:ascii="CIDFont" w:eastAsia="Times New Roman" w:hAnsi="CIDFont" w:cs="Times New Roman"/>
+          <w:b/>
+          <w:bCs/>
+          <w:color w:val="365F91"/>
+          <w:sz w:val="28"/>
+          <w:szCs w:val="28"/>
+        </w:rPr>
+        <w:lastRenderedPageBreak/>
+        <w:t xml:space="preserve">Exercise 4: Arrange-Act-Assert (AAA) Pattern, Test Fixtures, Setup and </w:t>
+      </w:r>
+    </w:p>
+    <w:p>
+      <w:pPr>
+        <w:spacing w:after="0" w:line="240" w:lineRule="auto"/>
+        <w:rPr>
+          <w:rFonts w:ascii="Times New Roman" w:eastAsia="Times New Roman" w:hAnsi="Times New Roman" w:cs="Times New Roman"/>
+          <w:sz w:val="24"/>
+          <w:szCs w:val="24"/>
+        </w:rPr>
+      </w:pPr>
+      <w:r>
+        <w:rPr>
+          <w:rFonts w:ascii="CIDFont" w:eastAsia="Times New Roman" w:hAnsi="CIDFont" w:cs="Times New Roman"/>
+          <w:b/>
+          <w:bCs/>
+          <w:color w:val="365F91"/>
+          <w:sz w:val="28"/>
+          <w:szCs w:val="28"/>
+        </w:rPr>
+        <w:t xml:space="preserve">Teardown Methods in JUnit </w:t>
+      </w:r>
+    </w:p>
+    <w:p>
+      <w:pPr>
+        <w:spacing w:after="0" w:line="240" w:lineRule="auto"/>
+        <w:rPr>
+          <w:rFonts w:ascii="Times New Roman" w:eastAsia="Times New Roman" w:hAnsi="Times New Roman" w:cs="Times New Roman"/>
+          <w:sz w:val="24"/>
+          <w:szCs w:val="24"/>
+        </w:rPr>
+      </w:pPr>
+      <w:r>
+        <w:rPr>
+          <w:rFonts w:ascii="CIDFont" w:eastAsia="Times New Roman" w:hAnsi="CIDFont" w:cs="Times New Roman"/>
+          <w:color w:val="000000"/>
+        </w:rPr>
+        <w:t xml:space="preserve">Scenario: </w:t>
+      </w:r>
+    </w:p>
+    <w:p>
+      <w:pPr>
+        <w:spacing w:after="0" w:line="240" w:lineRule="auto"/>
+        <w:rPr>
+          <w:rFonts w:ascii="Times New Roman" w:eastAsia="Times New Roman" w:hAnsi="Times New Roman" w:cs="Times New Roman"/>
+          <w:sz w:val="24"/>
+          <w:szCs w:val="24"/>
+        </w:rPr>
+      </w:pPr>
+      <w:r>
+        <w:rPr>
+          <w:rFonts w:ascii="CIDFont" w:eastAsia="Times New Roman" w:hAnsi="CIDFont" w:cs="Times New Roman"/>
+          <w:color w:val="000000"/>
+        </w:rPr>
+        <w:t xml:space="preserve">You need to organize your tests using the Arrange-Act-Assert (AAA) pattern and use setup </w:t>
+      </w:r>
+    </w:p>
+    <w:p>
+      <w:pPr>
+        <w:spacing w:after="0" w:line="240" w:lineRule="auto"/>
+        <w:rPr>
+          <w:rFonts w:ascii="Times New Roman" w:eastAsia="Times New Roman" w:hAnsi="Times New Roman" w:cs="Times New Roman"/>
+          <w:sz w:val="24"/>
+          <w:szCs w:val="24"/>
+        </w:rPr>
+      </w:pPr>
+      <w:r>
+        <w:rPr>
+          <w:rFonts w:ascii="CIDFont" w:eastAsia="Times New Roman" w:hAnsi="CIDFont" w:cs="Times New Roman"/>
+          <w:color w:val="000000"/>
+        </w:rPr>
+        <w:t xml:space="preserve">and teardown methods. </w:t>
+      </w:r>
+    </w:p>
+    <w:p>
+      <w:pPr>
+        <w:spacing w:after="0" w:line="240" w:lineRule="auto"/>
+        <w:rPr>
+          <w:rFonts w:ascii="Times New Roman" w:eastAsia="Times New Roman" w:hAnsi="Times New Roman" w:cs="Times New Roman"/>
+          <w:sz w:val="24"/>
+          <w:szCs w:val="24"/>
+        </w:rPr>
+      </w:pPr>
+      <w:r>
+        <w:rPr>
+          <w:rFonts w:ascii="CIDFont" w:eastAsia="Times New Roman" w:hAnsi="CIDFont" w:cs="Times New Roman"/>
+          <w:color w:val="000000"/>
+        </w:rPr>
+        <w:t xml:space="preserve">Steps: </w:t>
+      </w:r>
+    </w:p>
+    <w:p>
+      <w:pPr>
+        <w:spacing w:after="0" w:line="240" w:lineRule="auto"/>
+        <w:rPr>
+          <w:rFonts w:ascii="Times New Roman" w:eastAsia="Times New Roman" w:hAnsi="Times New Roman" w:cs="Times New Roman"/>
+          <w:sz w:val="24"/>
+          <w:szCs w:val="24"/>
+        </w:rPr>
+      </w:pPr>
+      <w:r>
+        <w:rPr>
+          <w:rFonts w:ascii="CIDFont" w:eastAsia="Times New Roman" w:hAnsi="CIDFont" w:cs="Times New Roman"/>
+          <w:color w:val="000000"/>
+        </w:rPr>
+        <w:t xml:space="preserve">1. Write tests using the AAA pattern. </w:t>
+      </w:r>
+    </w:p>
+    <w:p>
+      <w:pPr>
+        <w:spacing w:after="0" w:line="240" w:lineRule="auto"/>
+        <w:rPr>
+          <w:rFonts w:ascii="CIDFont" w:eastAsia="Times New Roman" w:hAnsi="CIDFont" w:cs="Times New Roman"/>
+          <w:color w:val="000000"/>
+        </w:rPr>
+      </w:pPr>
+      <w:r>
+        <w:rPr>
+          <w:rFonts w:ascii="CIDFont" w:eastAsia="Times New Roman" w:hAnsi="CIDFont" w:cs="Times New Roman"/>
+          <w:color w:val="000000"/>
+        </w:rPr>
+        <w:t>2. Use @Before and @After annotations for setup and teardown methods</w:t>
+      </w:r>
+    </w:p>
+    <w:p>
+      <w:pPr>
+        <w:spacing w:after="0" w:line="240" w:lineRule="auto"/>
+        <w:rPr>
+          <w:rFonts w:ascii="CIDFont" w:eastAsia="Times New Roman" w:hAnsi="CIDFont" w:cs="Times New Roman"/>
+          <w:color w:val="000000"/>
+        </w:rPr>
+      </w:pPr>
+    </w:p>
+    <w:p>
+      <w:pPr>
+        <w:spacing w:after="0" w:line="240" w:lineRule="auto"/>
+        <w:rPr>
+          <w:rFonts w:ascii="CIDFont" w:eastAsia="Times New Roman" w:hAnsi="CIDFont" w:cs="Times New Roman"/>
+          <w:b/>
+          <w:bCs/>
+          <w:color w:val="000000"/>
+        </w:rPr>
+      </w:pPr>
+      <w:proofErr w:type="spellStart"/>
+      <w:r>
+        <w:rPr>
+          <w:rFonts w:ascii="CIDFont" w:eastAsia="Times New Roman" w:hAnsi="CIDFont" w:cs="Times New Roman"/>
+          <w:b/>
+          <w:bCs/>
+          <w:color w:val="000000"/>
+        </w:rPr>
+        <w:t>src</w:t>
+      </w:r>
+      <w:proofErr w:type="spellEnd"/>
+      <w:r>
+        <w:rPr>
+          <w:rFonts w:ascii="CIDFont" w:eastAsia="Times New Roman" w:hAnsi="CIDFont" w:cs="Times New Roman"/>
+          <w:b/>
+          <w:bCs/>
+          <w:color w:val="000000"/>
+        </w:rPr>
+        <w:t>/test/java</w:t>
+      </w:r>
+    </w:p>
+    <w:p>
+      <w:pPr>
+        <w:spacing w:after="0" w:line="240" w:lineRule="auto"/>
+        <w:rPr>
+          <w:rFonts w:ascii="CIDFont" w:eastAsia="Times New Roman" w:hAnsi="CIDFont" w:cs="Times New Roman"/>
+          <w:b/>
+          <w:bCs/>
+          <w:color w:val="000000"/>
+        </w:rPr>
+      </w:pPr>
+    </w:p>
+    <w:p>
+      <w:pPr>
+        <w:spacing w:after="0" w:line="240" w:lineRule="auto"/>
+        <w:rPr>
+          <w:rFonts w:ascii="CIDFont" w:eastAsia="Times New Roman" w:hAnsi="CIDFont" w:cs="Times New Roman"/>
+          <w:b/>
+          <w:bCs/>
+          <w:color w:val="000000"/>
+        </w:rPr>
+      </w:pPr>
+      <w:r>
+        <w:rPr>
+          <w:rFonts w:ascii="CIDFont" w:eastAsia="Times New Roman" w:hAnsi="CIDFont" w:cs="Times New Roman"/>
+          <w:b/>
+          <w:bCs/>
+          <w:color w:val="000000"/>
+        </w:rPr>
+        <w:t>CalculatorAAA.java</w:t>
+      </w:r>
+    </w:p>
+    <w:p>
+      <w:pPr>
+        <w:spacing w:after="0" w:line="240" w:lineRule="auto"/>
+        <w:rPr>
+          <w:rFonts w:ascii="CIDFont" w:eastAsia="Times New Roman" w:hAnsi="CIDFont" w:cs="Times New Roman"/>
+          <w:color w:val="000000"/>
+        </w:rPr>
+      </w:pPr>
+    </w:p>
+    <w:p>
+      <w:pPr>
+        <w:spacing w:after="0" w:line="240" w:lineRule="auto"/>
+      </w:pPr>
+      <w:r>
+        <w:t xml:space="preserve">package </w:t>
+      </w:r>
+      <w:proofErr w:type="spellStart"/>
+      <w:r>
+        <w:t>com.example</w:t>
+      </w:r>
+      <w:proofErr w:type="spellEnd"/>
+      <w:r>
+        <w:t>;</w:t>
+      </w:r>
+    </w:p>
+    <w:p>
+      <w:pPr>
+        <w:spacing w:after="0" w:line="240" w:lineRule="auto"/>
+      </w:pPr>
+    </w:p>
+    <w:p>
+      <w:pPr>
+        <w:spacing w:after="0" w:line="240" w:lineRule="auto"/>
+      </w:pPr>
+      <w:r>
+        <w:t xml:space="preserve">import </w:t>
+      </w:r>
+      <w:proofErr w:type="spellStart"/>
+      <w:proofErr w:type="gramStart"/>
+      <w:r>
+        <w:t>org.junit.jupiter.api</w:t>
+      </w:r>
+      <w:proofErr w:type="spellEnd"/>
+      <w:r>
+        <w:t>.*</w:t>
+      </w:r>
+      <w:proofErr w:type="gramEnd"/>
+      <w:r>
+        <w:t>;</w:t>
+      </w:r>
+    </w:p>
+    <w:p>
+      <w:pPr>
+        <w:spacing w:after="0" w:line="240" w:lineRule="auto"/>
+      </w:pPr>
+      <w:r>
+        <w:t xml:space="preserve">import static </w:t>
+      </w:r>
+      <w:proofErr w:type="spellStart"/>
+      <w:proofErr w:type="gramStart"/>
+      <w:r>
+        <w:t>org.junit.jupiter.api.Assertions</w:t>
+      </w:r>
+      <w:proofErr w:type="spellEnd"/>
+      <w:proofErr w:type="gramEnd"/>
+      <w:r>
+        <w:t>.*;</w:t>
+      </w:r>
+    </w:p>
+    <w:p>
+      <w:pPr>
+        <w:spacing w:after="0" w:line="240" w:lineRule="auto"/>
+      </w:pPr>
+    </w:p>
+    <w:p>
+      <w:pPr>
+        <w:spacing w:after="0" w:line="240" w:lineRule="auto"/>
+      </w:pPr>
+      <w:r>
+        <w:t xml:space="preserve">public class </w:t>
+      </w:r>
+      <w:proofErr w:type="spellStart"/>
+      <w:r>
+        <w:t>CalculatorAAA</w:t>
+      </w:r>
+      <w:proofErr w:type="spellEnd"/>
+      <w:r>
+        <w:t xml:space="preserve"> {</w:t>
+      </w:r>
+    </w:p>
+    <w:p>
+      <w:pPr>
+        <w:spacing w:after="0" w:line="240" w:lineRule="auto"/>
+      </w:pPr>
+    </w:p>
+    <w:p>
+      <w:pPr>
+        <w:spacing w:after="0" w:line="240" w:lineRule="auto"/>
+      </w:pPr>
+      <w:r>
+        <w:t xml:space="preserve">    private Calculator </w:t>
+      </w:r>
+      <w:proofErr w:type="spellStart"/>
+      <w:r>
+        <w:t>calculator</w:t>
+      </w:r>
+      <w:proofErr w:type="spellEnd"/>
+      <w:r>
+        <w:t>;</w:t>
+      </w:r>
+    </w:p>
+    <w:p>
+      <w:pPr>
+        <w:spacing w:after="0" w:line="240" w:lineRule="auto"/>
+      </w:pPr>
+    </w:p>
+    <w:p>
+      <w:pPr>
+        <w:spacing w:after="0" w:line="240" w:lineRule="auto"/>
+      </w:pPr>
+      <w:r>
+        <w:t xml:space="preserve">    @BeforeEach</w:t>
+      </w:r>
+    </w:p>
+    <w:p>
+      <w:pPr>
+        <w:spacing w:after="0" w:line="240" w:lineRule="auto"/>
+      </w:pPr>
+      <w:r>
+        <w:t xml:space="preserve">    void </w:t>
+      </w:r>
+      <w:proofErr w:type="spellStart"/>
+      <w:proofErr w:type="gramStart"/>
+      <w:r>
+        <w:t>setUp</w:t>
+      </w:r>
+      <w:proofErr w:type="spellEnd"/>
+      <w:r>
+        <w:t>(</w:t>
+      </w:r>
+      <w:proofErr w:type="gramEnd"/>
+      <w:r>
+        <w:t>) {</w:t>
+      </w:r>
+    </w:p>
+    <w:p>
+      <w:pPr>
+        <w:spacing w:after="0" w:line="240" w:lineRule="auto"/>
+      </w:pPr>
+      <w:r>
+        <w:t xml:space="preserve">        </w:t>
+      </w:r>
+      <w:proofErr w:type="spellStart"/>
+      <w:r>
+        <w:t>System.out.println</w:t>
+      </w:r>
+      <w:proofErr w:type="spellEnd"/>
+      <w:r>
+        <w:t>("</w:t>
+      </w:r>
+      <w:proofErr w:type="spellStart"/>
+      <w:r>
+        <w:t>BeforeEach</w:t>
+      </w:r>
+      <w:proofErr w:type="spellEnd"/>
+      <w:r>
+        <w:t>: Setting up calculator instance");</w:t>
+      </w:r>
+    </w:p>
+    <w:p>
+      <w:pPr>
+        <w:spacing w:after="0" w:line="240" w:lineRule="auto"/>
+      </w:pPr>
+      <w:r>
+        <w:t xml:space="preserve">        calculator = new </w:t>
+      </w:r>
+      <w:proofErr w:type="gramStart"/>
+      <w:r>
+        <w:t>Calculator(</w:t>
+      </w:r>
+      <w:proofErr w:type="gramEnd"/>
+      <w:r>
+        <w:t>);</w:t>
+      </w:r>
+    </w:p>
+    <w:p>
+      <w:pPr>
+        <w:spacing w:after="0" w:line="240" w:lineRule="auto"/>
+      </w:pPr>
+      <w:r>
+        <w:t xml:space="preserve">    }</w:t>
+      </w:r>
+    </w:p>
+    <w:p>
+      <w:pPr>
+        <w:spacing w:after="0" w:line="240" w:lineRule="auto"/>
+      </w:pPr>
+    </w:p>
+    <w:p>
+      <w:pPr>
+        <w:spacing w:after="0" w:line="240" w:lineRule="auto"/>
+      </w:pPr>
+      <w:r>
+        <w:t xml:space="preserve">    @AfterEach</w:t>
+      </w:r>
+    </w:p>
+    <w:p>
+      <w:pPr>
+        <w:spacing w:after="0" w:line="240" w:lineRule="auto"/>
+      </w:pPr>
+      <w:r>
+        <w:t xml:space="preserve">    void </w:t>
+      </w:r>
+      <w:proofErr w:type="spellStart"/>
+      <w:proofErr w:type="gramStart"/>
+      <w:r>
+        <w:t>tearDown</w:t>
+      </w:r>
+      <w:proofErr w:type="spellEnd"/>
+      <w:r>
+        <w:t>(</w:t>
+      </w:r>
+      <w:proofErr w:type="gramEnd"/>
+      <w:r>
+        <w:t>) {</w:t>
+      </w:r>
+    </w:p>
+    <w:p>
+      <w:pPr>
+        <w:spacing w:after="0" w:line="240" w:lineRule="auto"/>
+      </w:pPr>
+      <w:r>
+        <w:t xml:space="preserve">        </w:t>
+      </w:r>
+      <w:proofErr w:type="spellStart"/>
+      <w:r>
+        <w:t>System.out.println</w:t>
+      </w:r>
+      <w:proofErr w:type="spellEnd"/>
+      <w:r>
+        <w:t>("</w:t>
+      </w:r>
+      <w:proofErr w:type="spellStart"/>
+      <w:r>
+        <w:t>AfterEach</w:t>
+      </w:r>
+      <w:proofErr w:type="spellEnd"/>
+      <w:r>
+        <w:t>: Tearing down calculator instance");</w:t>
+      </w:r>
+    </w:p>
+    <w:p>
+      <w:pPr>
+        <w:spacing w:after="0" w:line="240" w:lineRule="auto"/>
+      </w:pPr>
+      <w:r>
+        <w:t xml:space="preserve">        calculator = null;</w:t>
+      </w:r>
+    </w:p>
+    <w:p>
+      <w:pPr>
+        <w:spacing w:after="0" w:line="240" w:lineRule="auto"/>
+      </w:pPr>
+      <w:r>
+        <w:t xml:space="preserve">    }</w:t>
+      </w:r>
+    </w:p>
+    <w:p>
+      <w:pPr>
+        <w:spacing w:after="0" w:line="240" w:lineRule="auto"/>
+      </w:pPr>
+    </w:p>
+    <w:p>
+      <w:pPr>
+        <w:spacing w:after="0" w:line="240" w:lineRule="auto"/>
+      </w:pPr>
+      <w:r>
+        <w:t xml:space="preserve">    @Test</w:t>
+      </w:r>
+    </w:p>
+    <w:p>
+      <w:pPr>
+        <w:spacing w:after="0" w:line="240" w:lineRule="auto"/>
+      </w:pPr>
+      <w:r>
+        <w:t xml:space="preserve">    void </w:t>
+      </w:r>
+      <w:proofErr w:type="spellStart"/>
+      <w:proofErr w:type="gramStart"/>
+      <w:r>
+        <w:t>additionTest</w:t>
+      </w:r>
+      <w:proofErr w:type="spellEnd"/>
+      <w:r>
+        <w:t>(</w:t>
+      </w:r>
+      <w:proofErr w:type="gramEnd"/>
+      <w:r>
+        <w:t>) {</w:t>
+      </w:r>
+    </w:p>
+    <w:p>
+      <w:pPr>
+        <w:spacing w:after="0" w:line="240" w:lineRule="auto"/>
+      </w:pPr>
+      <w:r>
+        <w:t xml:space="preserve">        </w:t>
+      </w:r>
+      <w:proofErr w:type="spellStart"/>
+      <w:r>
+        <w:t>System.out.println</w:t>
+      </w:r>
+      <w:proofErr w:type="spellEnd"/>
+      <w:r>
+        <w:t xml:space="preserve">("Test: Running </w:t>
+      </w:r>
+      <w:proofErr w:type="spellStart"/>
+      <w:r>
+        <w:t>additionTest</w:t>
+      </w:r>
+      <w:proofErr w:type="spellEnd"/>
+      <w:r>
+        <w:t>");</w:t>
+      </w:r>
+    </w:p>
+    <w:p>
+      <w:pPr>
+        <w:spacing w:after="0" w:line="240" w:lineRule="auto"/>
+      </w:pPr>
+      <w:r>
+        <w:t xml:space="preserve">        int result = </w:t>
+      </w:r>
+      <w:proofErr w:type="spellStart"/>
+      <w:proofErr w:type="gramStart"/>
+      <w:r>
+        <w:t>calculator.add</w:t>
+      </w:r>
+      <w:proofErr w:type="spellEnd"/>
+      <w:r>
+        <w:t>(</w:t>
+      </w:r>
+      <w:proofErr w:type="gramEnd"/>
+      <w:r>
+        <w:t>10, 5);</w:t>
+      </w:r>
+    </w:p>
+    <w:p>
+      <w:pPr>
+        <w:spacing w:after="0" w:line="240" w:lineRule="auto"/>
+      </w:pPr>
+      <w:r>
+        <w:t xml:space="preserve">        </w:t>
+      </w:r>
+      <w:proofErr w:type="spellStart"/>
+      <w:proofErr w:type="gramStart"/>
+      <w:r>
+        <w:t>assertEquals</w:t>
+      </w:r>
+      <w:proofErr w:type="spellEnd"/>
+      <w:r>
+        <w:t>(</w:t>
+      </w:r>
+      <w:proofErr w:type="gramEnd"/>
+      <w:r>
+        <w:t>15, result, "10 + 5 should be 15");</w:t>
+      </w:r>
+    </w:p>
+    <w:p>
+      <w:pPr>
+        <w:spacing w:after="0" w:line="240" w:lineRule="auto"/>
+      </w:pPr>
+      <w:r>
+        <w:t xml:space="preserve">    }</w:t>
+      </w:r>
+    </w:p>
+    <w:p>
+      <w:pPr>
+        <w:spacing w:after="0" w:line="240" w:lineRule="auto"/>
+      </w:pPr>
+    </w:p>
+    <w:p>
+      <w:pPr>
+        <w:spacing w:after="0" w:line="240" w:lineRule="auto"/>
+      </w:pPr>
+      <w:r>
+        <w:t xml:space="preserve">    @Test</w:t>
+      </w:r>
+    </w:p>
+    <w:p>
+      <w:pPr>
+        <w:spacing w:after="0" w:line="240" w:lineRule="auto"/>
+      </w:pPr>
+      <w:r>
+        <w:t xml:space="preserve">    void </w:t>
+      </w:r>
+      <w:proofErr w:type="spellStart"/>
+      <w:proofErr w:type="gramStart"/>
+      <w:r>
+        <w:t>subtractionTest</w:t>
+      </w:r>
+      <w:proofErr w:type="spellEnd"/>
+      <w:r>
+        <w:t>(</w:t>
+      </w:r>
+      <w:proofErr w:type="gramEnd"/>
+      <w:r>
+        <w:t>) {</w:t>
+      </w:r>
+    </w:p>
+    <w:p>
+      <w:pPr>
+        <w:spacing w:after="0" w:line="240" w:lineRule="auto"/>
+      </w:pPr>
+      <w:r>
+        <w:t xml:space="preserve">        </w:t>
+      </w:r>
+      <w:proofErr w:type="spellStart"/>
+      <w:r>
+        <w:t>System.out.println</w:t>
+      </w:r>
+      <w:proofErr w:type="spellEnd"/>
+      <w:r>
+        <w:t xml:space="preserve">("Test: Running </w:t>
+      </w:r>
+      <w:proofErr w:type="spellStart"/>
+      <w:r>
+        <w:t>subtractionTest</w:t>
+      </w:r>
+      <w:proofErr w:type="spellEnd"/>
+      <w:r>
+        <w:t>");</w:t>
+      </w:r>
+    </w:p>
+    <w:p>
+      <w:pPr>
+        <w:spacing w:after="0" w:line="240" w:lineRule="auto"/>
+      </w:pPr>
+      <w:r>
+        <w:t xml:space="preserve">        int result = </w:t>
+      </w:r>
+      <w:proofErr w:type="spellStart"/>
+      <w:proofErr w:type="gramStart"/>
+      <w:r>
+        <w:t>calculator.subtract</w:t>
+      </w:r>
+      <w:proofErr w:type="spellEnd"/>
+      <w:proofErr w:type="gramEnd"/>
+      <w:r>
+        <w:t>(10, 5);</w:t>
+      </w:r>
+    </w:p>
+    <w:p>
+      <w:pPr>
+        <w:spacing w:after="0" w:line="240" w:lineRule="auto"/>
+      </w:pPr>
+      <w:r>
+        <w:t xml:space="preserve">        </w:t>
+      </w:r>
+      <w:proofErr w:type="spellStart"/>
+      <w:proofErr w:type="gramStart"/>
+      <w:r>
+        <w:t>assertEquals</w:t>
+      </w:r>
+      <w:proofErr w:type="spellEnd"/>
+      <w:r>
+        <w:t>(</w:t>
+      </w:r>
+      <w:proofErr w:type="gramEnd"/>
+      <w:r>
+        <w:t>5, result, "10 - 5 should be 5");</w:t>
+      </w:r>
+    </w:p>
+    <w:p>
+      <w:pPr>
+        <w:spacing w:after="0" w:line="240" w:lineRule="auto"/>
+      </w:pPr>
+      <w:r>
+        <w:t xml:space="preserve">    }</w:t>
+      </w:r>
+    </w:p>
+    <w:p>
+      <w:pPr>
+        <w:spacing w:after="0" w:line="240" w:lineRule="auto"/>
+      </w:pPr>
+      <w:r>
+        <w:t>}</w:t>
+      </w:r>
+    </w:p>
+    <w:p>
+      <w:pPr>
+        <w:spacing w:after="0" w:line="240" w:lineRule="auto"/>
+      </w:pPr>
+    </w:p>
+    <w:p>
+      <w:pPr>
+        <w:spacing w:after="0" w:line="240" w:lineRule="auto"/>
+      </w:pPr>
+    </w:p>
+    <w:p>
+      <w:pPr>
+        <w:spacing w:after="0" w:line="240" w:lineRule="auto"/>
+      </w:pPr>
+      <w:r>
+        <w:rPr>
+          <w:noProof/>
+        </w:rPr>
+        <w:drawing>
+          <wp:inline distT="0" distB="0" distL="0" distR="0" wp14:anchorId="40F8F968" wp14:editId="2A84D20A">
+            <wp:extent cx="3400900" cy="1524213"/>
+            <wp:effectExtent l="0" t="0" r="9525" b="0"/>
+            <wp:docPr id="4" name="Picture 4"/>
+            <wp:cNvGraphicFramePr>
+              <a:graphicFrameLocks xmlns:a="http://schemas.openxmlformats.org/drawingml/2006/main" noChangeAspect="1"/>
+            </wp:cNvGraphicFramePr>
+            <a:graphic xmlns:a="http://schemas.openxmlformats.org/drawingml/2006/main">
+              <a:graphicData uri="http://schemas.openxmlformats.org/drawingml/2006/picture">
+                <pic:pic xmlns:pic="http://schemas.openxmlformats.org/drawingml/2006/picture">
+                  <pic:nvPicPr>
+                    <pic:cNvPr id="1" name=""/>
+                    <pic:cNvPicPr/>
+                  </pic:nvPicPr>
+                  <pic:blipFill>
+                    <a:blip r:embed="rId7"/>
+                    <a:stretch>
+                      <a:fillRect/>
+                    </a:stretch>
+                  </pic:blipFill>
+                  <pic:spPr>
+                    <a:xfrm>
+                      <a:off x="0" y="0"/>
                       <a:ext cx="3400900" cy="1524213"/>
                     </a:xfrm>
                     <a:prstGeom prst="rect">
@@ -4956,7 +5345,7 @@
                     <pic:cNvPicPr/>
                   </pic:nvPicPr>
                   <pic:blipFill>
-                    <a:blip r:embed="rId7"/>
+                    <a:blip r:embed="rId8"/>
                     <a:stretch>
                       <a:fillRect/>
                     </a:stretch>
@@ -5423,7 +5812,6 @@
     <w:name w:val="Normal (Web)"/>
     <w:basedOn w:val="Normal"/>
     <w:uiPriority w:val="99"/>
-    <w:semiHidden/>
     <w:unhideWhenUsed/>
     <w:rsid w:val="00861F63"/>
     <w:pPr>

</xml_diff>